<commit_message>
AWS CI/CD Code Pipeline LAB - Part 1
</commit_message>
<xml_diff>
--- a/AWS CI CD.docx
+++ b/AWS CI CD.docx
@@ -212,15 +212,7 @@
     </w:p>
     <w:p>
       <w:r>
-        <w:t xml:space="preserve">Step </w:t>
-      </w:r>
-      <w:proofErr w:type="gramStart"/>
-      <w:r>
-        <w:t>3 :</w:t>
-      </w:r>
-      <w:proofErr w:type="gramEnd"/>
-      <w:r>
-        <w:t xml:space="preserve"> Dashboard after creating the repository.</w:t>
+        <w:t>Step 3 : Dashboard after creating the repository.</w:t>
       </w:r>
       <w:r>
         <w:br/>
@@ -282,15 +274,7 @@
     <w:p>
       <w:r>
         <w:lastRenderedPageBreak/>
-        <w:t xml:space="preserve">Step </w:t>
-      </w:r>
-      <w:proofErr w:type="gramStart"/>
-      <w:r>
-        <w:t>4 :</w:t>
-      </w:r>
-      <w:proofErr w:type="gramEnd"/>
-      <w:r>
-        <w:t xml:space="preserve"> </w:t>
+        <w:t xml:space="preserve">Step 4 : </w:t>
       </w:r>
       <w:r>
         <w:t>Dashboard of repository.</w:t>
@@ -783,23 +767,7 @@
       </w:r>
       <w:r>
         <w:br/>
-        <w:t xml:space="preserve">Configure a service role for </w:t>
-      </w:r>
-      <w:proofErr w:type="spellStart"/>
-      <w:r>
-        <w:t>codedeploy</w:t>
-      </w:r>
-      <w:proofErr w:type="spellEnd"/>
-      <w:r>
-        <w:t xml:space="preserve"> as well. Code deploy makes </w:t>
-      </w:r>
-      <w:proofErr w:type="spellStart"/>
-      <w:r>
-        <w:t>api</w:t>
-      </w:r>
-      <w:proofErr w:type="spellEnd"/>
-      <w:r>
-        <w:t xml:space="preserve"> calls on your behalf. We are going to give code-deploy permissions to install applications on your EC2 instances.</w:t>
+        <w:t>Configure a service role for codedeploy as well. Code deploy makes api calls on your behalf. We are going to give code-deploy permissions to install applications on your EC2 instances.</w:t>
       </w:r>
       <w:r>
         <w:br/>
@@ -868,15 +836,7 @@
       </w:r>
       <w:r>
         <w:lastRenderedPageBreak/>
-        <w:t xml:space="preserve">There is already a policy for </w:t>
-      </w:r>
-      <w:proofErr w:type="spellStart"/>
-      <w:r>
-        <w:t>codedeploy</w:t>
-      </w:r>
-      <w:proofErr w:type="spellEnd"/>
-      <w:r>
-        <w:t xml:space="preserve"> + EC instance.</w:t>
+        <w:t>There is already a policy for codedeploy + EC instance.</w:t>
       </w:r>
       <w:r>
         <w:br/>
@@ -943,23 +903,7 @@
       </w:r>
       <w:r>
         <w:br/>
-        <w:t xml:space="preserve">Add a tag </w:t>
-      </w:r>
-      <w:proofErr w:type="spellStart"/>
-      <w:r>
-        <w:t>appname</w:t>
-      </w:r>
-      <w:proofErr w:type="spellEnd"/>
-      <w:r>
-        <w:t xml:space="preserve"> with value </w:t>
-      </w:r>
-      <w:proofErr w:type="spellStart"/>
-      <w:r>
-        <w:t>mywebapp</w:t>
-      </w:r>
-      <w:proofErr w:type="spellEnd"/>
-      <w:r>
-        <w:t>. Code deploy is going to use these tags to identify the instances that you are going to deploy the application to.</w:t>
+        <w:t>Add a tag appname with value mywebapp. Code deploy is going to use these tags to identify the instances that you are going to deploy the application to.</w:t>
       </w:r>
       <w:r>
         <w:br/>
@@ -1172,33 +1116,15 @@
       </w:r>
       <w:r>
         <w:br/>
-        <w:t xml:space="preserve">Then run </w:t>
-      </w:r>
-      <w:proofErr w:type="spellStart"/>
-      <w:r>
-        <w:t>aws</w:t>
-      </w:r>
-      <w:proofErr w:type="spellEnd"/>
-      <w:r>
-        <w:t xml:space="preserve"> configure with the relevant user credentials</w:t>
+        <w:t>Then run aws configure with the relevant user credentials</w:t>
       </w:r>
       <w:r>
         <w:t>, in the local machine.</w:t>
       </w:r>
     </w:p>
     <w:p>
-      <w:proofErr w:type="spellStart"/>
-      <w:proofErr w:type="gramStart"/>
-      <w:r>
-        <w:t>Appspec.yml</w:t>
-      </w:r>
-      <w:proofErr w:type="spellEnd"/>
-      <w:r>
-        <w:t xml:space="preserve"> :</w:t>
-      </w:r>
-      <w:proofErr w:type="gramEnd"/>
-      <w:r>
-        <w:t xml:space="preserve"> </w:t>
+      <w:r>
+        <w:t xml:space="preserve">Appspec.yml : </w:t>
       </w:r>
       <w:r>
         <w:t>It is the configuration file used by Code Deploy.</w:t>
@@ -1265,14 +1191,7 @@
       </w:r>
       <w:r>
         <w:br/>
-      </w:r>
-      <w:proofErr w:type="spellStart"/>
-      <w:r>
-        <w:t>os</w:t>
-      </w:r>
-      <w:proofErr w:type="spellEnd"/>
-      <w:r>
-        <w:t xml:space="preserve"> : The operating system this applies to.</w:t>
+        <w:t>os : The operating system this applies to.</w:t>
       </w:r>
       <w:r>
         <w:br/>
@@ -1280,14 +1199,7 @@
       </w:r>
       <w:r>
         <w:br/>
-      </w:r>
-      <w:proofErr w:type="gramStart"/>
-      <w:r>
-        <w:t>hooks :</w:t>
-      </w:r>
-      <w:proofErr w:type="gramEnd"/>
-      <w:r>
-        <w:t xml:space="preserve"> Hooks section defines the commands we want to run during the deployment.  </w:t>
+        <w:t xml:space="preserve">hooks : Hooks section defines the commands we want to run during the deployment.  </w:t>
       </w:r>
       <w:r>
         <w:br/>
@@ -1302,14 +1214,7 @@
       </w:r>
       <w:r>
         <w:br/>
-      </w:r>
-      <w:proofErr w:type="spellStart"/>
-      <w:r>
-        <w:t>beforeinstall</w:t>
-      </w:r>
-      <w:proofErr w:type="spellEnd"/>
-      <w:r>
-        <w:t>: There is a script which installs all the dependencies.</w:t>
+        <w:t>beforeinstall: There is a script which installs all the dependencies.</w:t>
       </w:r>
       <w:r>
         <w:br/>
@@ -1964,18 +1869,10 @@
         <w:t>D</w:t>
       </w:r>
       <w:r>
-        <w:t xml:space="preserve">eployment </w:t>
-      </w:r>
-      <w:proofErr w:type="gramStart"/>
-      <w:r>
-        <w:t xml:space="preserve">group </w:t>
-      </w:r>
-      <w:r>
-        <w:t>:</w:t>
-      </w:r>
-      <w:proofErr w:type="gramEnd"/>
-      <w:r>
-        <w:t xml:space="preserve"> the group of hosts that we are going to deploy to.</w:t>
+        <w:t xml:space="preserve">eployment group </w:t>
+      </w:r>
+      <w:r>
+        <w:t>: the group of hosts that we are going to deploy to.</w:t>
       </w:r>
       <w:r>
         <w:br/>
@@ -2865,7 +2762,6 @@
         </w:rPr>
         <w:t>In-</w:t>
       </w:r>
-      <w:proofErr w:type="gramStart"/>
       <w:r>
         <w:rPr>
           <w:highlight w:val="lightGray"/>
@@ -2879,11 +2775,7 @@
         <w:t>lace</w:t>
       </w:r>
       <w:r>
-        <w:t xml:space="preserve"> :</w:t>
-      </w:r>
-      <w:proofErr w:type="gramEnd"/>
-      <w:r>
-        <w:t xml:space="preserve"> Application is stopped in each instance and the new release is installed. It is also knows as rolling update.</w:t>
+        <w:t xml:space="preserve"> : Application is stopped in each instance and the new release is installed. It is also knows as rolling update.</w:t>
       </w:r>
       <w:r>
         <w:br/>
@@ -2924,7 +2816,6 @@
       <w:r>
         <w:br/>
       </w:r>
-      <w:proofErr w:type="gramStart"/>
       <w:r>
         <w:rPr>
           <w:highlight w:val="lightGray"/>
@@ -2932,11 +2823,7 @@
         <w:t>Rollback</w:t>
       </w:r>
       <w:r>
-        <w:t xml:space="preserve"> :</w:t>
-      </w:r>
-      <w:proofErr w:type="gramEnd"/>
-      <w:r>
-        <w:t xml:space="preserve"> Code deploy provisions new instances which are independent from the old/production environment. The new revision is installed in the new instances and they are registered with the elastic load balancer and traffic is routed away from the environment.</w:t>
+        <w:t xml:space="preserve"> : Code deploy provisions new instances which are independent from the old/production environment. The new revision is installed in the new instances and they are registered with the elastic load balancer and traffic is routed away from the environment.</w:t>
       </w:r>
       <w:r>
         <w:t xml:space="preserve"> When you want to rollback in a blue green deployment, we just set the load balancer to direct the traffic to the old environment. By just re-registering the old environment with the load balancer + de-register the green.</w:t>
@@ -2952,143 +2839,84 @@
         <w:rPr>
           <w:highlight w:val="lightGray"/>
         </w:rPr>
-        <w:t xml:space="preserve">Code Deploy </w:t>
-      </w:r>
-      <w:proofErr w:type="spellStart"/>
+        <w:t>Code Deploy appspec.yml file.</w:t>
+      </w:r>
+      <w:r>
+        <w:br/>
+        <w:t>It is a configuration file which defines the parameters which are going to be used during a code deploy deployment.</w:t>
+      </w:r>
+      <w:r>
+        <w:br/>
+        <w:t>With deployments to EC2 instances and on premises systems the app spec should be written in yml only.</w:t>
+      </w:r>
+      <w:r>
+        <w:br/>
+        <w:t>With a Lambda based deployment either a yml or json are supported.</w:t>
+      </w:r>
+      <w:r>
+        <w:br/>
+      </w:r>
+      <w:r>
+        <w:br/>
+        <w:t xml:space="preserve">3.3 </w:t>
+      </w:r>
       <w:r>
         <w:rPr>
           <w:highlight w:val="lightGray"/>
         </w:rPr>
-        <w:t>appspec.yml</w:t>
-      </w:r>
-      <w:proofErr w:type="spellEnd"/>
+        <w:t>appspec yml file structure</w:t>
+      </w:r>
+      <w:r>
+        <w:t>.</w:t>
+      </w:r>
+      <w:r>
+        <w:br/>
+      </w:r>
       <w:r>
         <w:rPr>
           <w:highlight w:val="lightGray"/>
         </w:rPr>
-        <w:t xml:space="preserve"> file.</w:t>
-      </w:r>
-      <w:r>
-        <w:br/>
-        <w:t>It is a configuration file which defines the parameters which are going to be used during a code deploy deployment.</w:t>
-      </w:r>
-      <w:r>
-        <w:br/>
-        <w:t xml:space="preserve">With deployments to EC2 instances and on premises systems the app spec should be written in </w:t>
-      </w:r>
-      <w:proofErr w:type="spellStart"/>
-      <w:r>
-        <w:t>yml</w:t>
-      </w:r>
-      <w:proofErr w:type="spellEnd"/>
-      <w:r>
-        <w:t xml:space="preserve"> only.</w:t>
-      </w:r>
-      <w:r>
-        <w:br/>
-        <w:t xml:space="preserve">With a Lambda based deployment either a </w:t>
-      </w:r>
-      <w:proofErr w:type="spellStart"/>
-      <w:r>
-        <w:t>yml</w:t>
-      </w:r>
-      <w:proofErr w:type="spellEnd"/>
-      <w:r>
-        <w:t xml:space="preserve"> or json are supported.</w:t>
-      </w:r>
-      <w:r>
-        <w:br/>
-      </w:r>
-      <w:r>
-        <w:br/>
-        <w:t xml:space="preserve">3.3 </w:t>
-      </w:r>
-      <w:proofErr w:type="spellStart"/>
+        <w:t>version</w:t>
+      </w:r>
+      <w:r>
+        <w:t xml:space="preserve"> : allowed value is 0.0. And is reserved for future use.</w:t>
+      </w:r>
+      <w:r>
+        <w:br/>
+      </w:r>
       <w:r>
         <w:rPr>
           <w:highlight w:val="lightGray"/>
         </w:rPr>
-        <w:t>appspec</w:t>
-      </w:r>
-      <w:proofErr w:type="spellEnd"/>
+        <w:t>os</w:t>
+      </w:r>
+      <w:r>
+        <w:t xml:space="preserve"> : The type of operating system that you are deploying to.</w:t>
+      </w:r>
+      <w:r>
+        <w:br/>
+        <w:t>f</w:t>
+      </w:r>
       <w:r>
         <w:rPr>
           <w:highlight w:val="lightGray"/>
         </w:rPr>
-        <w:t xml:space="preserve"> </w:t>
-      </w:r>
-      <w:proofErr w:type="spellStart"/>
+        <w:t>iles</w:t>
+      </w:r>
+      <w:r>
+        <w:t xml:space="preserve"> : Relates to configuration files or packages which are going to be used during the deployment.</w:t>
+      </w:r>
+      <w:r>
+        <w:br/>
+        <w:t>we use this section to define the location of files which need to be copied and where there should be copied to during the deployment.</w:t>
+      </w:r>
+      <w:r>
+        <w:br/>
+      </w:r>
       <w:r>
         <w:rPr>
           <w:highlight w:val="lightGray"/>
         </w:rPr>
-        <w:t>yml</w:t>
-      </w:r>
-      <w:proofErr w:type="spellEnd"/>
-      <w:r>
-        <w:rPr>
-          <w:highlight w:val="lightGray"/>
-        </w:rPr>
-        <w:t xml:space="preserve"> file structure</w:t>
-      </w:r>
-      <w:r>
-        <w:t>.</w:t>
-      </w:r>
-      <w:r>
-        <w:br/>
-      </w:r>
-      <w:r>
-        <w:rPr>
-          <w:highlight w:val="lightGray"/>
-        </w:rPr>
-        <w:t>version</w:t>
-      </w:r>
-      <w:r>
-        <w:t xml:space="preserve"> : allowed value is 0.0. And is reserved for future use.</w:t>
-      </w:r>
-      <w:r>
-        <w:br/>
-      </w:r>
-      <w:proofErr w:type="spellStart"/>
-      <w:proofErr w:type="gramStart"/>
-      <w:r>
-        <w:rPr>
-          <w:highlight w:val="lightGray"/>
-        </w:rPr>
-        <w:t>os</w:t>
-      </w:r>
-      <w:proofErr w:type="spellEnd"/>
-      <w:r>
-        <w:t xml:space="preserve"> :</w:t>
-      </w:r>
-      <w:proofErr w:type="gramEnd"/>
-      <w:r>
-        <w:t xml:space="preserve"> The type of operating system that you are deploying to.</w:t>
-      </w:r>
-      <w:r>
-        <w:br/>
-        <w:t>f</w:t>
-      </w:r>
-      <w:r>
-        <w:rPr>
-          <w:highlight w:val="lightGray"/>
-        </w:rPr>
-        <w:t>iles</w:t>
-      </w:r>
-      <w:r>
-        <w:t xml:space="preserve"> : Relates to configuration files or packages which are going to be used during the deployment.</w:t>
-      </w:r>
-      <w:r>
-        <w:br/>
-        <w:t>we use this section to define the location of files which need to be copied and where there should be copied to during the deployment.</w:t>
-      </w:r>
-      <w:r>
-        <w:br/>
-      </w:r>
-      <w:r>
-        <w:rPr>
-          <w:highlight w:val="lightGray"/>
-        </w:rPr>
         <w:t>hooks :</w:t>
       </w:r>
       <w:r>
@@ -3098,60 +2926,26 @@
         <w:t xml:space="preserve"> They have a specific run order.</w:t>
       </w:r>
       <w:r>
-        <w:t xml:space="preserve"> </w:t>
-      </w:r>
-      <w:proofErr w:type="gramStart"/>
-      <w:r>
-        <w:t>Example :</w:t>
-      </w:r>
-      <w:proofErr w:type="gramEnd"/>
-      <w:r>
-        <w:t xml:space="preserve"> You might want to provide a script which will </w:t>
-      </w:r>
-      <w:proofErr w:type="spellStart"/>
-      <w:r>
-        <w:t>uzip</w:t>
-      </w:r>
-      <w:proofErr w:type="spellEnd"/>
-      <w:r>
-        <w:t xml:space="preserve"> your application file prior to the deployment.</w:t>
+        <w:t xml:space="preserve"> Example : You might want to provide a script which will uzip your application file prior to the deployment.</w:t>
       </w:r>
       <w:r>
         <w:t xml:space="preserve"> You might want to run some functional tests on a newly deployed application.</w:t>
       </w:r>
       <w:r>
-        <w:t xml:space="preserve"> You might want to run some scripts for dealing with load balancer such as registering and de-registering of instances with a load </w:t>
-      </w:r>
-      <w:proofErr w:type="spellStart"/>
-      <w:proofErr w:type="gramStart"/>
-      <w:r>
-        <w:t>balancer</w:t>
-      </w:r>
-      <w:r>
-        <w:t>.And</w:t>
-      </w:r>
-      <w:proofErr w:type="spellEnd"/>
-      <w:proofErr w:type="gramEnd"/>
-      <w:r>
-        <w:t xml:space="preserve"> for all of these </w:t>
+        <w:t xml:space="preserve"> You might want to run some scripts for dealing with load balancer such as registering and de-registering of instances with a load balancer</w:t>
+      </w:r>
+      <w:r>
+        <w:t xml:space="preserve">.And for all of these </w:t>
       </w:r>
       <w:r>
         <w:lastRenderedPageBreak/>
         <w:t>scripts we want be in control of exactly when code deploy runs them.</w:t>
       </w:r>
       <w:r>
-        <w:t xml:space="preserve"> We want to run them at specific points in the deployment life </w:t>
-      </w:r>
-      <w:proofErr w:type="gramStart"/>
-      <w:r>
-        <w:t>cycle</w:t>
-      </w:r>
-      <w:r>
-        <w:t xml:space="preserve"> ,</w:t>
-      </w:r>
-      <w:proofErr w:type="gramEnd"/>
-      <w:r>
-        <w:t xml:space="preserve"> with the help of life cycle event hooks.</w:t>
+        <w:t xml:space="preserve"> We want to run them at specific points in the deployment life cycle</w:t>
+      </w:r>
+      <w:r>
+        <w:t xml:space="preserve"> , with the help of life cycle event hooks.</w:t>
       </w:r>
       <w:r>
         <w:br/>
@@ -3188,45 +2982,13 @@
         <w:t>folder</w:t>
       </w:r>
       <w:r>
-        <w:t xml:space="preserve"> : </w:t>
-      </w:r>
-      <w:proofErr w:type="spellStart"/>
-      <w:r>
-        <w:t>appspec</w:t>
-      </w:r>
-      <w:proofErr w:type="spellEnd"/>
-      <w:r>
-        <w:t xml:space="preserve"> </w:t>
-      </w:r>
-      <w:proofErr w:type="spellStart"/>
-      <w:r>
-        <w:t>yml</w:t>
-      </w:r>
-      <w:proofErr w:type="spellEnd"/>
-      <w:r>
-        <w:t xml:space="preserve"> file.</w:t>
+        <w:t xml:space="preserve"> : appspec yml file.</w:t>
       </w:r>
       <w:r>
         <w:t xml:space="preserve"> [Deployment will fail if this file is not present here</w:t>
       </w:r>
       <w:r>
-        <w:t xml:space="preserve"> + Relative paths of other folders must be mentioned </w:t>
-      </w:r>
-      <w:proofErr w:type="spellStart"/>
-      <w:r>
-        <w:t>wrt</w:t>
-      </w:r>
-      <w:proofErr w:type="spellEnd"/>
-      <w:r>
-        <w:t xml:space="preserve"> to the </w:t>
-      </w:r>
-      <w:proofErr w:type="spellStart"/>
-      <w:r>
-        <w:t>appspec</w:t>
-      </w:r>
-      <w:proofErr w:type="spellEnd"/>
-      <w:r>
-        <w:t xml:space="preserve"> file location</w:t>
+        <w:t xml:space="preserve"> + Relative paths of other folders must be mentioned wrt to the appspec file location</w:t>
       </w:r>
       <w:r>
         <w:t>]</w:t>
@@ -3282,8 +3044,6 @@
       </w:r>
       <w:r>
         <w:br/>
-      </w:r>
-      <w:r>
         <w:t>Life cycle event hooks for an in-place deployment is discussed below.</w:t>
       </w:r>
       <w:r>
@@ -3317,313 +3077,1978 @@
       <w:r>
         <w:br/>
       </w:r>
-      <w:proofErr w:type="spellStart"/>
       <w:r>
         <w:rPr>
           <w:highlight w:val="cyan"/>
         </w:rPr>
-        <w:t>BeforeBlockTraffic</w:t>
-      </w:r>
-      <w:proofErr w:type="spellEnd"/>
+        <w:t>BeforeBlockTraffic : This hooks covers all the tasks that you want to run on instances, before they are de-registered from the load balancer.</w:t>
+      </w:r>
       <w:r>
         <w:rPr>
           <w:highlight w:val="cyan"/>
         </w:rPr>
-        <w:t xml:space="preserve"> : This hooks covers all the tasks that you want to run on instances, before they are de-registered from the load balancer.</w:t>
+        <w:br/>
+        <w:t>BlockTraffic : This is where we de-register our instances from the load balancer</w:t>
       </w:r>
       <w:r>
         <w:rPr>
           <w:highlight w:val="cyan"/>
         </w:rPr>
-        <w:br/>
-      </w:r>
-      <w:proofErr w:type="spellStart"/>
+        <w:t>, by including the scripts related to that.</w:t>
+      </w:r>
       <w:r>
         <w:rPr>
           <w:highlight w:val="cyan"/>
         </w:rPr>
-        <w:t>BlockTraffic</w:t>
-      </w:r>
-      <w:proofErr w:type="spellEnd"/>
+        <w:br/>
+        <w:t>AfterBlockTraffic : Any tasks you want to run on your instances after they are de-registered from load balancer.</w:t>
+      </w:r>
+      <w:r>
+        <w:br/>
+      </w:r>
+      <w:r>
+        <w:br/>
+      </w:r>
       <w:r>
         <w:rPr>
           <w:highlight w:val="cyan"/>
         </w:rPr>
-        <w:t xml:space="preserve"> : This is where we de-register our instances from the load balancer</w:t>
+        <w:t>ApplicationStop : This is all about gracefully stopping the application</w:t>
       </w:r>
       <w:r>
         <w:rPr>
           <w:highlight w:val="cyan"/>
         </w:rPr>
-        <w:t>, by including the scripts related to that.</w:t>
+        <w:t xml:space="preserve"> by running certain scripts.[With an in-place deployment you would want to shut down the app before doing anything]</w:t>
       </w:r>
       <w:r>
         <w:rPr>
           <w:highlight w:val="cyan"/>
         </w:rPr>
         <w:br/>
-      </w:r>
-      <w:proofErr w:type="spellStart"/>
+        <w:t>DownloadBundle : This is where the code deploy agent copies the application revision files/ or the new version of you application to a temporary location.</w:t>
+      </w:r>
       <w:r>
         <w:rPr>
           <w:highlight w:val="cyan"/>
         </w:rPr>
-        <w:t>AfterBlockTraffic</w:t>
-      </w:r>
-      <w:proofErr w:type="spellEnd"/>
+        <w:br/>
+      </w:r>
       <w:r>
         <w:rPr>
           <w:highlight w:val="cyan"/>
         </w:rPr>
-        <w:t xml:space="preserve"> : Any tasks you want to run on your instances after they are de-registered from load balancer.</w:t>
-      </w:r>
-      <w:r>
-        <w:br/>
-      </w:r>
-      <w:r>
-        <w:br/>
-      </w:r>
-      <w:proofErr w:type="spellStart"/>
+        <w:t>BeforeInstall : You would want to execute any pre-installation scripts that you want to run. Example take backup of files or decrypt files  from the download bundle.</w:t>
+      </w:r>
       <w:r>
         <w:rPr>
           <w:highlight w:val="cyan"/>
         </w:rPr>
-        <w:t>ApplicationStop</w:t>
-      </w:r>
-      <w:proofErr w:type="spellEnd"/>
+        <w:br/>
+        <w:t>Install : These have scripts which install you application. Like copying the download files from temporary location to the final location.</w:t>
+      </w:r>
       <w:r>
         <w:rPr>
           <w:highlight w:val="cyan"/>
         </w:rPr>
-        <w:t xml:space="preserve"> : This is all about gracefully stopping the application</w:t>
+        <w:br/>
+        <w:t>AfterInstall : You might want to run any post installation scripts. You might want to change file permissions or update configuration files.</w:t>
       </w:r>
       <w:r>
         <w:rPr>
           <w:highlight w:val="cyan"/>
         </w:rPr>
-        <w:t xml:space="preserve"> by running certain scripts.[With an in-place deployment you would want to shut down the app before doing anything]</w:t>
+        <w:t xml:space="preserve"> i.e any scripts you want to run after the installation has been done.</w:t>
       </w:r>
       <w:r>
         <w:rPr>
           <w:highlight w:val="cyan"/>
         </w:rPr>
         <w:br/>
-      </w:r>
-      <w:proofErr w:type="spellStart"/>
+        <w:t>ApplicationStart :At this point we start up any services which were stopped during application stop.</w:t>
+      </w:r>
       <w:r>
         <w:rPr>
           <w:highlight w:val="cyan"/>
         </w:rPr>
-        <w:t>DownloadBundle</w:t>
-      </w:r>
-      <w:proofErr w:type="spellEnd"/>
+        <w:br/>
+        <w:t>ValidateService : Any tests you want to run to confirm that the application is working as expected.</w:t>
+      </w:r>
+      <w:r>
+        <w:br/>
+      </w:r>
+      <w:r>
+        <w:br/>
+      </w:r>
       <w:r>
         <w:rPr>
           <w:highlight w:val="cyan"/>
         </w:rPr>
-        <w:t xml:space="preserve"> : This is where the code deploy agent copies the application revision files/ or the new version of you application to a temporary location.</w:t>
+        <w:lastRenderedPageBreak/>
+        <w:t>BeforeAllowTraffic : Any tasks that you want to run on your instances, before they get registered with the load balancer.</w:t>
       </w:r>
       <w:r>
         <w:rPr>
           <w:highlight w:val="cyan"/>
         </w:rPr>
         <w:br/>
-      </w:r>
-      <w:proofErr w:type="spellStart"/>
+        <w:t>AllowTraffic : This is where we register our instances with the load balancer.</w:t>
+      </w:r>
       <w:r>
         <w:rPr>
           <w:highlight w:val="cyan"/>
         </w:rPr>
-        <w:t>BeforeInstall</w:t>
-      </w:r>
-      <w:proofErr w:type="spellEnd"/>
-      <w:r>
-        <w:rPr>
-          <w:highlight w:val="cyan"/>
-        </w:rPr>
-        <w:t xml:space="preserve"> : You would want to execute any pre-installation scripts that you want to run. Example take backup of files or decrypt </w:t>
-      </w:r>
-      <w:proofErr w:type="gramStart"/>
-      <w:r>
-        <w:rPr>
-          <w:highlight w:val="cyan"/>
-        </w:rPr>
-        <w:t>files  from</w:t>
-      </w:r>
-      <w:proofErr w:type="gramEnd"/>
-      <w:r>
-        <w:rPr>
-          <w:highlight w:val="cyan"/>
-        </w:rPr>
-        <w:t xml:space="preserve"> the download bundle.</w:t>
-      </w:r>
-      <w:r>
-        <w:rPr>
-          <w:highlight w:val="cyan"/>
-        </w:rPr>
-        <w:br/>
-        <w:t>Install : These have scripts which install you application. Like copying the download files from temporary location to the final location.</w:t>
-      </w:r>
-      <w:r>
-        <w:rPr>
-          <w:highlight w:val="cyan"/>
-        </w:rPr>
-        <w:br/>
-      </w:r>
-      <w:proofErr w:type="spellStart"/>
-      <w:proofErr w:type="gramStart"/>
-      <w:r>
-        <w:rPr>
-          <w:highlight w:val="cyan"/>
-        </w:rPr>
-        <w:t>AfterInstall</w:t>
-      </w:r>
-      <w:proofErr w:type="spellEnd"/>
-      <w:r>
-        <w:rPr>
-          <w:highlight w:val="cyan"/>
-        </w:rPr>
-        <w:t xml:space="preserve"> :</w:t>
-      </w:r>
-      <w:proofErr w:type="gramEnd"/>
-      <w:r>
-        <w:rPr>
-          <w:highlight w:val="cyan"/>
-        </w:rPr>
-        <w:t xml:space="preserve"> You might want to run any post installation scripts. You might want to change file permissions or update configuration files.</w:t>
-      </w:r>
-      <w:r>
-        <w:rPr>
-          <w:highlight w:val="cyan"/>
-        </w:rPr>
+        <w:br/>
+        <w:t>AfterAllowTraffic : Any tasks that you want to run on your instances after they have been registered with the load balancer.</w:t>
+      </w:r>
+      <w:r>
+        <w:br/>
+      </w:r>
+      <w:r>
+        <w:br/>
+      </w:r>
+    </w:p>
+    <w:p>
+      <w:r>
+        <w:rPr>
+          <w:sz w:val="32"/>
+          <w:szCs w:val="32"/>
+          <w:highlight w:val="yellow"/>
+        </w:rPr>
+        <w:t>4. CODE PIPELINE</w:t>
+      </w:r>
+      <w:r>
+        <w:rPr>
+          <w:sz w:val="32"/>
+          <w:szCs w:val="32"/>
+        </w:rPr>
+        <w:br/>
+      </w:r>
+      <w:r>
+        <w:rPr>
+          <w:sz w:val="18"/>
+          <w:szCs w:val="18"/>
+        </w:rPr>
+        <w:br/>
+      </w:r>
+      <w:r>
+        <w:t>Code-pipeline is a fully managed CI/ CD service, which orchestrates the build test and deployment stages of your software release process.</w:t>
+      </w:r>
+      <w:r>
+        <w:br/>
+      </w:r>
+      <w:r>
+        <w:br/>
+        <w:t>we can configure code-pipeline to trigger the pipeline when ever there is a change to your code.</w:t>
+      </w:r>
+      <w:r>
+        <w:br/>
+        <w:t>Ex : We can use code-commit to trigger the pipeline.</w:t>
+      </w:r>
+      <w:r>
+        <w:br/>
+      </w:r>
+      <w:r>
+        <w:br/>
+        <w:t>It also integrates with other 3</w:t>
+      </w:r>
+      <w:r>
+        <w:rPr>
+          <w:vertAlign w:val="superscript"/>
+        </w:rPr>
+        <w:t>rd</w:t>
+      </w:r>
+      <w:r>
+        <w:t xml:space="preserve"> party tools like github , Jenkins etc.</w:t>
+      </w:r>
+      <w:r>
+        <w:br/>
+      </w:r>
+      <w:r>
+        <w:br/>
+        <w:t>Code-pipeline also integrates with elastic beanstalk, cloud formation, Lambda and Elastic Container Service.</w:t>
+      </w:r>
+      <w:r>
+        <w:br/>
+      </w:r>
+      <w:r>
+        <w:br/>
+        <w:t>Code pipeline workflow :</w:t>
+      </w:r>
+      <w:r>
+        <w:br/>
+      </w:r>
+      <w:r>
+        <w:t>- define workflow</w:t>
+      </w:r>
+      <w:r>
+        <w:br/>
+        <w:t>- When change is detected in code repository, code build comes in and compiles the source code and runs any tests and produces packages</w:t>
+      </w:r>
+      <w:r>
+        <w:t xml:space="preserve"> to deploy your software.</w:t>
+      </w:r>
+      <w:r>
+        <w:br/>
+        <w:t>- Code Deploy comes in and then the newly built application is then deployed into staging/production environment.</w:t>
+      </w:r>
+      <w:r>
+        <w:br/>
+      </w:r>
+      <w:r>
+        <w:br/>
+        <w:t>5. Code pipeline lab.</w:t>
+      </w:r>
+      <w:r>
+        <w:br/>
+        <w:t>stage 1 : we shall use cloud formation to create an EC2 instance. We shall upload version 1 of our application into S3 bucket. And then we will deploy our application into EC2 instance using code deploy.</w:t>
+      </w:r>
+      <w:r>
+        <w:br/>
+      </w:r>
+      <w:r>
+        <w:br/>
+        <w:t>Stage 2 : We are going to build a code pipeline and manually trigger code deploy to update our application to version 2.</w:t>
+      </w:r>
+      <w:r>
+        <w:br/>
+      </w:r>
+      <w:r>
+        <w:br/>
+        <w:t>Stage 3 : Finally we are going to configure an automated pipeline which is going to be triggered when we add a new version of our code to the S3 bucket.</w:t>
+      </w:r>
+      <w:r>
+        <w:t xml:space="preserve"> This will automatically trigger a cloud watch event which will trigger code pipeline to re-deploy our code to EC2 instance</w:t>
+      </w:r>
+      <w:r>
+        <w:t xml:space="preserve"> using code deploy.</w:t>
+      </w:r>
+    </w:p>
+    <w:p/>
+    <w:p>
+      <w:pPr>
+        <w:pStyle w:val="NoSpacing"/>
+        <w:rPr>
+          <w:highlight w:val="darkCyan"/>
+        </w:rPr>
+      </w:pPr>
+      <w:r>
+        <w:t>5.1 Create EC2 instance with code deploy agent installed using Cloud formation template.</w:t>
+      </w:r>
+      <w:r>
+        <w:br/>
+      </w:r>
+      <w:r>
+        <w:object w:dxaOrig="1771" w:dyaOrig="810" w14:anchorId="6E73805F">
+          <v:shapetype id="_x0000_t75" coordsize="21600,21600" o:spt="75" o:preferrelative="t" path="m@4@5l@4@11@9@11@9@5xe" filled="f" stroked="f">
+            <v:stroke joinstyle="miter"/>
+            <v:formulas>
+              <v:f eqn="if lineDrawn pixelLineWidth 0"/>
+              <v:f eqn="sum @0 1 0"/>
+              <v:f eqn="sum 0 0 @1"/>
+              <v:f eqn="prod @2 1 2"/>
+              <v:f eqn="prod @3 21600 pixelWidth"/>
+              <v:f eqn="prod @3 21600 pixelHeight"/>
+              <v:f eqn="sum @0 0 1"/>
+              <v:f eqn="prod @6 1 2"/>
+              <v:f eqn="prod @7 21600 pixelWidth"/>
+              <v:f eqn="sum @8 21600 0"/>
+              <v:f eqn="prod @7 21600 pixelHeight"/>
+              <v:f eqn="sum @10 21600 0"/>
+            </v:formulas>
+            <v:path o:extrusionok="f" gradientshapeok="t" o:connecttype="rect"/>
+            <o:lock v:ext="edit" aspectratio="t"/>
+          </v:shapetype>
+          <v:shape id="_x0000_i1025" type="#_x0000_t75" style="width:88.5pt;height:40.5pt" o:ole="">
+            <v:imagedata r:id="rId47" o:title=""/>
+          </v:shape>
+          <o:OLEObject Type="Embed" ProgID="Package" ShapeID="_x0000_i1025" DrawAspect="Content" ObjectID="_1656227998" r:id="rId48"/>
+        </w:object>
+      </w:r>
+      <w:r>
+        <w:t xml:space="preserve"> - </w:t>
+      </w:r>
+      <w:r>
+        <w:t>To use a cloud formation template we need to store it an S3 B</w:t>
+      </w:r>
+      <w:r>
+        <w:t>ucket.</w:t>
+      </w:r>
+      <w:r>
+        <w:br/>
+      </w:r>
+      <w:r>
+        <w:lastRenderedPageBreak/>
+        <w:t>Cloud formation always sources its templates from S3.</w:t>
+      </w:r>
+      <w:r>
+        <w:br/>
+      </w:r>
+      <w:r>
+        <w:br/>
+      </w:r>
+      <w:r>
+        <w:rPr>
+          <w:noProof/>
+        </w:rPr>
+        <w:drawing>
+          <wp:inline distT="0" distB="0" distL="0" distR="0" wp14:anchorId="255E192D" wp14:editId="3C0D394C">
+            <wp:extent cx="5937250" cy="3378200"/>
+            <wp:effectExtent l="0" t="0" r="6350" b="0"/>
+            <wp:docPr id="37" name="Picture 37"/>
+            <wp:cNvGraphicFramePr>
+              <a:graphicFrameLocks xmlns:a="http://schemas.openxmlformats.org/drawingml/2006/main" noChangeAspect="1"/>
+            </wp:cNvGraphicFramePr>
+            <a:graphic xmlns:a="http://schemas.openxmlformats.org/drawingml/2006/main">
+              <a:graphicData uri="http://schemas.openxmlformats.org/drawingml/2006/picture">
+                <pic:pic xmlns:pic="http://schemas.openxmlformats.org/drawingml/2006/picture">
+                  <pic:nvPicPr>
+                    <pic:cNvPr id="0" name="Picture 2"/>
+                    <pic:cNvPicPr>
+                      <a:picLocks noChangeAspect="1" noChangeArrowheads="1"/>
+                    </pic:cNvPicPr>
+                  </pic:nvPicPr>
+                  <pic:blipFill>
+                    <a:blip r:embed="rId49">
+                      <a:extLst>
+                        <a:ext uri="{28A0092B-C50C-407E-A947-70E740481C1C}">
+                          <a14:useLocalDpi xmlns:a14="http://schemas.microsoft.com/office/drawing/2010/main" val="0"/>
+                        </a:ext>
+                      </a:extLst>
+                    </a:blip>
+                    <a:srcRect/>
+                    <a:stretch>
+                      <a:fillRect/>
+                    </a:stretch>
+                  </pic:blipFill>
+                  <pic:spPr bwMode="auto">
+                    <a:xfrm>
+                      <a:off x="0" y="0"/>
+                      <a:ext cx="5937250" cy="3378200"/>
+                    </a:xfrm>
+                    <a:prstGeom prst="rect">
+                      <a:avLst/>
+                    </a:prstGeom>
+                    <a:noFill/>
+                    <a:ln>
+                      <a:noFill/>
+                    </a:ln>
+                  </pic:spPr>
+                </pic:pic>
+              </a:graphicData>
+            </a:graphic>
+          </wp:inline>
+        </w:drawing>
+      </w:r>
+      <w:r>
+        <w:br/>
+      </w:r>
+      <w:r>
+        <w:br/>
+        <w:t xml:space="preserve">Create a IAM user </w:t>
+      </w:r>
+      <w:r>
+        <w:t>‘</w:t>
+      </w:r>
+      <w:r>
+        <w:rPr>
+          <w:b/>
+          <w:bCs/>
+        </w:rPr>
+        <w:t>cloudformationuser’</w:t>
+      </w:r>
+      <w:r>
         <w:t xml:space="preserve"> </w:t>
       </w:r>
-      <w:proofErr w:type="spellStart"/>
-      <w:r>
-        <w:rPr>
-          <w:highlight w:val="cyan"/>
-        </w:rPr>
-        <w:t>i.e</w:t>
-      </w:r>
-      <w:proofErr w:type="spellEnd"/>
-      <w:r>
-        <w:rPr>
-          <w:highlight w:val="cyan"/>
-        </w:rPr>
-        <w:t xml:space="preserve"> any scripts you want to run after the installation has been done.</w:t>
-      </w:r>
-      <w:r>
-        <w:rPr>
-          <w:highlight w:val="cyan"/>
-        </w:rPr>
-        <w:br/>
-      </w:r>
-      <w:proofErr w:type="spellStart"/>
-      <w:r>
-        <w:rPr>
-          <w:highlight w:val="cyan"/>
-        </w:rPr>
-        <w:t>ApplicationStart</w:t>
-      </w:r>
-      <w:proofErr w:type="spellEnd"/>
-      <w:r>
-        <w:rPr>
-          <w:highlight w:val="cyan"/>
-        </w:rPr>
-        <w:t xml:space="preserve"> :At this point we start up any services which were stopped during application stop.</w:t>
-      </w:r>
-      <w:r>
-        <w:rPr>
-          <w:highlight w:val="cyan"/>
-        </w:rPr>
-        <w:br/>
-      </w:r>
-      <w:proofErr w:type="spellStart"/>
-      <w:r>
-        <w:rPr>
-          <w:highlight w:val="cyan"/>
-        </w:rPr>
-        <w:t>ValidateService</w:t>
-      </w:r>
-      <w:proofErr w:type="spellEnd"/>
-      <w:r>
-        <w:rPr>
-          <w:highlight w:val="cyan"/>
-        </w:rPr>
-        <w:t xml:space="preserve"> : Any tests you want to run to confirm that the application is working as expected.</w:t>
-      </w:r>
-      <w:r>
-        <w:br/>
-      </w:r>
-      <w:r>
-        <w:br/>
+      <w:r>
+        <w:t>and add him to a group which has AdministratorAccess policy attached.</w:t>
+      </w:r>
+      <w:r>
+        <w:br/>
+        <w:t>This is the user we have used to configure the aws command line with.</w:t>
+      </w:r>
+      <w:r>
+        <w:br/>
+      </w:r>
+      <w:r>
+        <w:rPr>
+          <w:noProof/>
+        </w:rPr>
+        <w:drawing>
+          <wp:inline distT="0" distB="0" distL="0" distR="0" wp14:anchorId="03FAFA9E" wp14:editId="66E1B4CF">
+            <wp:extent cx="5137150" cy="1975827"/>
+            <wp:effectExtent l="0" t="0" r="6350" b="5715"/>
+            <wp:docPr id="38" name="Picture 38"/>
+            <wp:cNvGraphicFramePr>
+              <a:graphicFrameLocks xmlns:a="http://schemas.openxmlformats.org/drawingml/2006/main" noChangeAspect="1"/>
+            </wp:cNvGraphicFramePr>
+            <a:graphic xmlns:a="http://schemas.openxmlformats.org/drawingml/2006/main">
+              <a:graphicData uri="http://schemas.openxmlformats.org/drawingml/2006/picture">
+                <pic:pic xmlns:pic="http://schemas.openxmlformats.org/drawingml/2006/picture">
+                  <pic:nvPicPr>
+                    <pic:cNvPr id="0" name="Picture 3"/>
+                    <pic:cNvPicPr>
+                      <a:picLocks noChangeAspect="1" noChangeArrowheads="1"/>
+                    </pic:cNvPicPr>
+                  </pic:nvPicPr>
+                  <pic:blipFill>
+                    <a:blip r:embed="rId50">
+                      <a:extLst>
+                        <a:ext uri="{28A0092B-C50C-407E-A947-70E740481C1C}">
+                          <a14:useLocalDpi xmlns:a14="http://schemas.microsoft.com/office/drawing/2010/main" val="0"/>
+                        </a:ext>
+                      </a:extLst>
+                    </a:blip>
+                    <a:srcRect/>
+                    <a:stretch>
+                      <a:fillRect/>
+                    </a:stretch>
+                  </pic:blipFill>
+                  <pic:spPr bwMode="auto">
+                    <a:xfrm>
+                      <a:off x="0" y="0"/>
+                      <a:ext cx="5141545" cy="1977517"/>
+                    </a:xfrm>
+                    <a:prstGeom prst="rect">
+                      <a:avLst/>
+                    </a:prstGeom>
+                    <a:noFill/>
+                    <a:ln>
+                      <a:noFill/>
+                    </a:ln>
+                  </pic:spPr>
+                </pic:pic>
+              </a:graphicData>
+            </a:graphic>
+          </wp:inline>
+        </w:drawing>
+      </w:r>
+      <w:r>
+        <w:br/>
+      </w:r>
+      <w:r>
+        <w:br/>
+        <w:t>Change to the region which you have picked.</w:t>
+      </w:r>
+      <w:r>
+        <w:br/>
+      </w:r>
+      <w:r>
+        <w:rPr>
+          <w:noProof/>
+        </w:rPr>
+        <w:br/>
+      </w:r>
+      <w:r>
+        <w:rPr>
+          <w:noProof/>
+        </w:rPr>
+        <w:lastRenderedPageBreak/>
+        <w:drawing>
+          <wp:inline distT="0" distB="0" distL="0" distR="0" wp14:anchorId="1BBDA911" wp14:editId="3AF4943C">
+            <wp:extent cx="4478777" cy="3238500"/>
+            <wp:effectExtent l="0" t="0" r="0" b="0"/>
+            <wp:docPr id="43" name="Picture 43"/>
+            <wp:cNvGraphicFramePr>
+              <a:graphicFrameLocks xmlns:a="http://schemas.openxmlformats.org/drawingml/2006/main" noChangeAspect="1"/>
+            </wp:cNvGraphicFramePr>
+            <a:graphic xmlns:a="http://schemas.openxmlformats.org/drawingml/2006/main">
+              <a:graphicData uri="http://schemas.openxmlformats.org/drawingml/2006/picture">
+                <pic:pic xmlns:pic="http://schemas.openxmlformats.org/drawingml/2006/picture">
+                  <pic:nvPicPr>
+                    <pic:cNvPr id="0" name="Picture 4"/>
+                    <pic:cNvPicPr>
+                      <a:picLocks noChangeAspect="1" noChangeArrowheads="1"/>
+                    </pic:cNvPicPr>
+                  </pic:nvPicPr>
+                  <pic:blipFill>
+                    <a:blip r:embed="rId51">
+                      <a:extLst>
+                        <a:ext uri="{28A0092B-C50C-407E-A947-70E740481C1C}">
+                          <a14:useLocalDpi xmlns:a14="http://schemas.microsoft.com/office/drawing/2010/main" val="0"/>
+                        </a:ext>
+                      </a:extLst>
+                    </a:blip>
+                    <a:srcRect/>
+                    <a:stretch>
+                      <a:fillRect/>
+                    </a:stretch>
+                  </pic:blipFill>
+                  <pic:spPr bwMode="auto">
+                    <a:xfrm>
+                      <a:off x="0" y="0"/>
+                      <a:ext cx="4480838" cy="3239990"/>
+                    </a:xfrm>
+                    <a:prstGeom prst="rect">
+                      <a:avLst/>
+                    </a:prstGeom>
+                    <a:noFill/>
+                    <a:ln>
+                      <a:noFill/>
+                    </a:ln>
+                  </pic:spPr>
+                </pic:pic>
+              </a:graphicData>
+            </a:graphic>
+          </wp:inline>
+        </w:drawing>
+      </w:r>
+      <w:r>
+        <w:rPr>
+          <w:noProof/>
+        </w:rPr>
+        <w:br/>
+      </w:r>
+      <w:r>
+        <w:rPr>
+          <w:noProof/>
+        </w:rPr>
+        <w:br/>
+        <w:t>The command line is set up with this user, An inorder for this user to use cloud formation to launches EC2 instances and also create security groups – we also need to add additional permissions for our user.</w:t>
+      </w:r>
+      <w:r>
+        <w:rPr>
+          <w:noProof/>
+        </w:rPr>
+        <w:br/>
+      </w:r>
+      <w:r>
+        <w:rPr>
+          <w:noProof/>
+        </w:rPr>
+        <w:br/>
+        <w:t>Create a policy and give it a name ‘usergets-ec2-cf-iam’</w:t>
+      </w:r>
+      <w:r>
+        <w:rPr>
+          <w:noProof/>
+        </w:rPr>
+        <w:br/>
+      </w:r>
+      <w:r>
+        <w:rPr>
+          <w:noProof/>
+        </w:rPr>
+        <w:drawing>
+          <wp:inline distT="0" distB="0" distL="0" distR="0" wp14:anchorId="3DC89C93" wp14:editId="3F9D4591">
+            <wp:extent cx="5937250" cy="2387600"/>
+            <wp:effectExtent l="0" t="0" r="6350" b="0"/>
+            <wp:docPr id="44" name="Picture 44"/>
+            <wp:cNvGraphicFramePr>
+              <a:graphicFrameLocks xmlns:a="http://schemas.openxmlformats.org/drawingml/2006/main" noChangeAspect="1"/>
+            </wp:cNvGraphicFramePr>
+            <a:graphic xmlns:a="http://schemas.openxmlformats.org/drawingml/2006/main">
+              <a:graphicData uri="http://schemas.openxmlformats.org/drawingml/2006/picture">
+                <pic:pic xmlns:pic="http://schemas.openxmlformats.org/drawingml/2006/picture">
+                  <pic:nvPicPr>
+                    <pic:cNvPr id="0" name="Picture 5"/>
+                    <pic:cNvPicPr>
+                      <a:picLocks noChangeAspect="1" noChangeArrowheads="1"/>
+                    </pic:cNvPicPr>
+                  </pic:nvPicPr>
+                  <pic:blipFill>
+                    <a:blip r:embed="rId52">
+                      <a:extLst>
+                        <a:ext uri="{28A0092B-C50C-407E-A947-70E740481C1C}">
+                          <a14:useLocalDpi xmlns:a14="http://schemas.microsoft.com/office/drawing/2010/main" val="0"/>
+                        </a:ext>
+                      </a:extLst>
+                    </a:blip>
+                    <a:srcRect/>
+                    <a:stretch>
+                      <a:fillRect/>
+                    </a:stretch>
+                  </pic:blipFill>
+                  <pic:spPr bwMode="auto">
+                    <a:xfrm>
+                      <a:off x="0" y="0"/>
+                      <a:ext cx="5937250" cy="2387600"/>
+                    </a:xfrm>
+                    <a:prstGeom prst="rect">
+                      <a:avLst/>
+                    </a:prstGeom>
+                    <a:noFill/>
+                    <a:ln>
+                      <a:noFill/>
+                    </a:ln>
+                  </pic:spPr>
+                </pic:pic>
+              </a:graphicData>
+            </a:graphic>
+          </wp:inline>
+        </w:drawing>
+      </w:r>
+      <w:r>
+        <w:rPr>
+          <w:noProof/>
+        </w:rPr>
+        <w:br/>
+      </w:r>
+      <w:r>
+        <w:rPr>
+          <w:noProof/>
+        </w:rPr>
+        <w:br/>
+        <w:t xml:space="preserve">Attach that policy to the </w:t>
+      </w:r>
+      <w:r>
+        <w:rPr>
+          <w:noProof/>
+        </w:rPr>
+        <w:t>cu</w:t>
+      </w:r>
+      <w:r>
+        <w:rPr>
+          <w:noProof/>
+        </w:rPr>
+        <w:t>rrent user.</w:t>
+      </w:r>
+      <w:r>
+        <w:rPr>
+          <w:noProof/>
+        </w:rPr>
+        <w:br/>
+      </w:r>
+      <w:r>
+        <w:rPr>
+          <w:noProof/>
+        </w:rPr>
+        <w:lastRenderedPageBreak/>
+        <w:drawing>
+          <wp:inline distT="0" distB="0" distL="0" distR="0" wp14:anchorId="279465A1" wp14:editId="28EF5B63">
+            <wp:extent cx="5937250" cy="2895600"/>
+            <wp:effectExtent l="0" t="0" r="6350" b="0"/>
+            <wp:docPr id="45" name="Picture 45"/>
+            <wp:cNvGraphicFramePr>
+              <a:graphicFrameLocks xmlns:a="http://schemas.openxmlformats.org/drawingml/2006/main" noChangeAspect="1"/>
+            </wp:cNvGraphicFramePr>
+            <a:graphic xmlns:a="http://schemas.openxmlformats.org/drawingml/2006/main">
+              <a:graphicData uri="http://schemas.openxmlformats.org/drawingml/2006/picture">
+                <pic:pic xmlns:pic="http://schemas.openxmlformats.org/drawingml/2006/picture">
+                  <pic:nvPicPr>
+                    <pic:cNvPr id="0" name="Picture 6"/>
+                    <pic:cNvPicPr>
+                      <a:picLocks noChangeAspect="1" noChangeArrowheads="1"/>
+                    </pic:cNvPicPr>
+                  </pic:nvPicPr>
+                  <pic:blipFill>
+                    <a:blip r:embed="rId53">
+                      <a:extLst>
+                        <a:ext uri="{28A0092B-C50C-407E-A947-70E740481C1C}">
+                          <a14:useLocalDpi xmlns:a14="http://schemas.microsoft.com/office/drawing/2010/main" val="0"/>
+                        </a:ext>
+                      </a:extLst>
+                    </a:blip>
+                    <a:srcRect/>
+                    <a:stretch>
+                      <a:fillRect/>
+                    </a:stretch>
+                  </pic:blipFill>
+                  <pic:spPr bwMode="auto">
+                    <a:xfrm>
+                      <a:off x="0" y="0"/>
+                      <a:ext cx="5937250" cy="2895600"/>
+                    </a:xfrm>
+                    <a:prstGeom prst="rect">
+                      <a:avLst/>
+                    </a:prstGeom>
+                    <a:noFill/>
+                    <a:ln>
+                      <a:noFill/>
+                    </a:ln>
+                  </pic:spPr>
+                </pic:pic>
+              </a:graphicData>
+            </a:graphic>
+          </wp:inline>
+        </w:drawing>
+      </w:r>
+      <w:r>
+        <w:rPr>
+          <w:noProof/>
+        </w:rPr>
+        <w:br/>
+      </w:r>
+      <w:r>
+        <w:rPr>
+          <w:noProof/>
+        </w:rPr>
+        <w:br/>
+      </w:r>
+      <w:r>
+        <w:t>Create a Key pair from the EC2 dashboard, and download the pem file.</w:t>
+      </w:r>
+      <w:r>
+        <w:br/>
+      </w:r>
+      <w:r>
+        <w:rPr>
+          <w:noProof/>
+        </w:rPr>
+        <w:drawing>
+          <wp:inline distT="0" distB="0" distL="0" distR="0" wp14:anchorId="3ECCD34B" wp14:editId="3D565E9F">
+            <wp:extent cx="5930900" cy="1644650"/>
+            <wp:effectExtent l="0" t="0" r="0" b="0"/>
+            <wp:docPr id="46" name="Picture 46"/>
+            <wp:cNvGraphicFramePr>
+              <a:graphicFrameLocks xmlns:a="http://schemas.openxmlformats.org/drawingml/2006/main" noChangeAspect="1"/>
+            </wp:cNvGraphicFramePr>
+            <a:graphic xmlns:a="http://schemas.openxmlformats.org/drawingml/2006/main">
+              <a:graphicData uri="http://schemas.openxmlformats.org/drawingml/2006/picture">
+                <pic:pic xmlns:pic="http://schemas.openxmlformats.org/drawingml/2006/picture">
+                  <pic:nvPicPr>
+                    <pic:cNvPr id="0" name="Picture 7"/>
+                    <pic:cNvPicPr>
+                      <a:picLocks noChangeAspect="1" noChangeArrowheads="1"/>
+                    </pic:cNvPicPr>
+                  </pic:nvPicPr>
+                  <pic:blipFill>
+                    <a:blip r:embed="rId54">
+                      <a:extLst>
+                        <a:ext uri="{28A0092B-C50C-407E-A947-70E740481C1C}">
+                          <a14:useLocalDpi xmlns:a14="http://schemas.microsoft.com/office/drawing/2010/main" val="0"/>
+                        </a:ext>
+                      </a:extLst>
+                    </a:blip>
+                    <a:srcRect/>
+                    <a:stretch>
+                      <a:fillRect/>
+                    </a:stretch>
+                  </pic:blipFill>
+                  <pic:spPr bwMode="auto">
+                    <a:xfrm>
+                      <a:off x="0" y="0"/>
+                      <a:ext cx="5930900" cy="1644650"/>
+                    </a:xfrm>
+                    <a:prstGeom prst="rect">
+                      <a:avLst/>
+                    </a:prstGeom>
+                    <a:noFill/>
+                    <a:ln>
+                      <a:noFill/>
+                    </a:ln>
+                  </pic:spPr>
+                </pic:pic>
+              </a:graphicData>
+            </a:graphic>
+          </wp:inline>
+        </w:drawing>
+      </w:r>
+      <w:r>
+        <w:br/>
+      </w:r>
+      <w:r>
+        <w:br/>
+      </w:r>
+      <w:r>
+        <w:br/>
+      </w:r>
+      <w:r>
+        <w:t>Now Run the below command to create an EC2 instance using the Cloud formation template which is in S3.</w:t>
+      </w:r>
+      <w:r>
+        <w:br/>
+      </w:r>
+      <w:r>
+        <w:t>Command in AWS console.</w:t>
+      </w:r>
+      <w:r>
+        <w:br/>
+      </w:r>
+      <w:r>
+        <w:rPr>
+          <w:highlight w:val="darkCyan"/>
+        </w:rPr>
+        <w:t>aws cloudformation create-stack --stack-name CodeDeployDemoStack \</w:t>
+      </w:r>
+    </w:p>
+    <w:p>
+      <w:pPr>
+        <w:pStyle w:val="NoSpacing"/>
+        <w:rPr>
+          <w:highlight w:val="darkCyan"/>
+        </w:rPr>
+      </w:pPr>
+      <w:r>
+        <w:rPr>
+          <w:highlight w:val="darkCyan"/>
+        </w:rPr>
+        <w:t>--template-url https://cloudformmytemplates.s3.amazonaws.com/CF_Template.json \</w:t>
+      </w:r>
+    </w:p>
+    <w:p>
+      <w:pPr>
+        <w:pStyle w:val="NoSpacing"/>
+        <w:rPr>
+          <w:highlight w:val="darkCyan"/>
+        </w:rPr>
+      </w:pPr>
+      <w:r>
+        <w:rPr>
+          <w:highlight w:val="darkCyan"/>
+        </w:rPr>
+        <w:t>--parameters ParameterKey=InstanceCount,ParameterValue=1 \</w:t>
+      </w:r>
+    </w:p>
+    <w:p>
+      <w:pPr>
+        <w:pStyle w:val="NoSpacing"/>
+        <w:rPr>
+          <w:highlight w:val="darkCyan"/>
+        </w:rPr>
+      </w:pPr>
+      <w:r>
+        <w:rPr>
+          <w:highlight w:val="darkCyan"/>
+        </w:rPr>
+        <w:t>ParameterKey=InstanceType,ParameterValue=t2.micro \</w:t>
+      </w:r>
+    </w:p>
+    <w:p>
+      <w:pPr>
+        <w:pStyle w:val="NoSpacing"/>
+        <w:rPr>
+          <w:highlight w:val="darkCyan"/>
+        </w:rPr>
+      </w:pPr>
+      <w:r>
+        <w:rPr>
+          <w:highlight w:val="darkCyan"/>
+        </w:rPr>
+        <w:t>ParameterKey=KeyPairName,ParameterValue=cloudformationec2keypair \</w:t>
+      </w:r>
+    </w:p>
+    <w:p>
+      <w:pPr>
+        <w:pStyle w:val="NoSpacing"/>
+        <w:rPr>
+          <w:highlight w:val="darkCyan"/>
+        </w:rPr>
+      </w:pPr>
+      <w:r>
+        <w:rPr>
+          <w:highlight w:val="darkCyan"/>
+        </w:rPr>
+        <w:t>ParameterKey=OperatingSystem,ParameterValue=Linux \</w:t>
+      </w:r>
+    </w:p>
+    <w:p>
+      <w:pPr>
+        <w:pStyle w:val="NoSpacing"/>
+        <w:rPr>
+          <w:highlight w:val="darkCyan"/>
+        </w:rPr>
+      </w:pPr>
+      <w:r>
+        <w:rPr>
+          <w:highlight w:val="darkCyan"/>
+        </w:rPr>
+        <w:t>ParameterKey=SSHLocation,ParameterValue=0.0.0.0/0 \</w:t>
+      </w:r>
+    </w:p>
+    <w:p>
+      <w:pPr>
+        <w:pStyle w:val="NoSpacing"/>
+        <w:rPr>
+          <w:highlight w:val="darkCyan"/>
+        </w:rPr>
+      </w:pPr>
+      <w:r>
+        <w:rPr>
+          <w:highlight w:val="darkCyan"/>
+        </w:rPr>
+        <w:t>ParameterKey=TagKey,ParameterValue=Name \</w:t>
+      </w:r>
+    </w:p>
+    <w:p>
+      <w:pPr>
+        <w:pStyle w:val="NoSpacing"/>
+        <w:rPr>
+          <w:highlight w:val="darkCyan"/>
+        </w:rPr>
+      </w:pPr>
+      <w:r>
+        <w:rPr>
+          <w:highlight w:val="darkCyan"/>
+        </w:rPr>
+        <w:t>ParameterKey=TagValue,ParameterValue=CodeDeployDemo \</w:t>
+      </w:r>
+    </w:p>
+    <w:p>
+      <w:pPr>
+        <w:pStyle w:val="NoSpacing"/>
+      </w:pPr>
+      <w:r>
+        <w:rPr>
+          <w:highlight w:val="darkCyan"/>
+        </w:rPr>
+        <w:lastRenderedPageBreak/>
+        <w:t>--capabilities CAPABILITY_IAM</w:t>
+      </w:r>
+      <w:r>
+        <w:br/>
+      </w:r>
+      <w:r>
+        <w:br/>
+      </w:r>
+      <w:r>
+        <w:rPr>
+          <w:noProof/>
+        </w:rPr>
+        <w:drawing>
+          <wp:inline distT="0" distB="0" distL="0" distR="0" wp14:anchorId="13941E7C" wp14:editId="60294B8E">
+            <wp:extent cx="5943600" cy="2468880"/>
+            <wp:effectExtent l="0" t="0" r="0" b="7620"/>
+            <wp:docPr id="47" name="Picture 47"/>
+            <wp:cNvGraphicFramePr>
+              <a:graphicFrameLocks xmlns:a="http://schemas.openxmlformats.org/drawingml/2006/main" noChangeAspect="1"/>
+            </wp:cNvGraphicFramePr>
+            <a:graphic xmlns:a="http://schemas.openxmlformats.org/drawingml/2006/main">
+              <a:graphicData uri="http://schemas.openxmlformats.org/drawingml/2006/picture">
+                <pic:pic xmlns:pic="http://schemas.openxmlformats.org/drawingml/2006/picture">
+                  <pic:nvPicPr>
+                    <pic:cNvPr id="0" name="Picture 10"/>
+                    <pic:cNvPicPr>
+                      <a:picLocks noChangeAspect="1" noChangeArrowheads="1"/>
+                    </pic:cNvPicPr>
+                  </pic:nvPicPr>
+                  <pic:blipFill>
+                    <a:blip r:embed="rId55">
+                      <a:extLst>
+                        <a:ext uri="{28A0092B-C50C-407E-A947-70E740481C1C}">
+                          <a14:useLocalDpi xmlns:a14="http://schemas.microsoft.com/office/drawing/2010/main" val="0"/>
+                        </a:ext>
+                      </a:extLst>
+                    </a:blip>
+                    <a:srcRect/>
+                    <a:stretch>
+                      <a:fillRect/>
+                    </a:stretch>
+                  </pic:blipFill>
+                  <pic:spPr bwMode="auto">
+                    <a:xfrm>
+                      <a:off x="0" y="0"/>
+                      <a:ext cx="5943600" cy="2468880"/>
+                    </a:xfrm>
+                    <a:prstGeom prst="rect">
+                      <a:avLst/>
+                    </a:prstGeom>
+                    <a:noFill/>
+                    <a:ln>
+                      <a:noFill/>
+                    </a:ln>
+                  </pic:spPr>
+                </pic:pic>
+              </a:graphicData>
+            </a:graphic>
+          </wp:inline>
+        </w:drawing>
+      </w:r>
+    </w:p>
+    <w:p>
+      <w:r>
+        <w:br/>
+      </w:r>
+      <w:r>
+        <w:br/>
+        <w:t xml:space="preserve">Create another S3 bucket </w:t>
+      </w:r>
+      <w:r>
+        <w:t xml:space="preserve">to upload source code </w:t>
+      </w:r>
+      <w:r>
+        <w:t>and enable versioning on it</w:t>
+      </w:r>
+      <w:r>
+        <w:t xml:space="preserve"> </w:t>
+      </w:r>
+      <w:r>
+        <w:t>.</w:t>
+      </w:r>
+      <w:r>
+        <w:t xml:space="preserve"> Because we want code-pipeline to find out when a new version of our source code appears in the bucket.</w:t>
+      </w:r>
+      <w:r>
+        <w:br/>
+      </w:r>
+      <w:r>
+        <w:rPr>
+          <w:noProof/>
+        </w:rPr>
+        <w:drawing>
+          <wp:inline distT="0" distB="0" distL="0" distR="0" wp14:anchorId="40E84114" wp14:editId="269ED101">
+            <wp:extent cx="5943600" cy="3017520"/>
+            <wp:effectExtent l="0" t="0" r="0" b="0"/>
+            <wp:docPr id="48" name="Picture 48"/>
+            <wp:cNvGraphicFramePr>
+              <a:graphicFrameLocks xmlns:a="http://schemas.openxmlformats.org/drawingml/2006/main" noChangeAspect="1"/>
+            </wp:cNvGraphicFramePr>
+            <a:graphic xmlns:a="http://schemas.openxmlformats.org/drawingml/2006/main">
+              <a:graphicData uri="http://schemas.openxmlformats.org/drawingml/2006/picture">
+                <pic:pic xmlns:pic="http://schemas.openxmlformats.org/drawingml/2006/picture">
+                  <pic:nvPicPr>
+                    <pic:cNvPr id="0" name="Picture 11"/>
+                    <pic:cNvPicPr>
+                      <a:picLocks noChangeAspect="1" noChangeArrowheads="1"/>
+                    </pic:cNvPicPr>
+                  </pic:nvPicPr>
+                  <pic:blipFill>
+                    <a:blip r:embed="rId56">
+                      <a:extLst>
+                        <a:ext uri="{28A0092B-C50C-407E-A947-70E740481C1C}">
+                          <a14:useLocalDpi xmlns:a14="http://schemas.microsoft.com/office/drawing/2010/main" val="0"/>
+                        </a:ext>
+                      </a:extLst>
+                    </a:blip>
+                    <a:srcRect/>
+                    <a:stretch>
+                      <a:fillRect/>
+                    </a:stretch>
+                  </pic:blipFill>
+                  <pic:spPr bwMode="auto">
+                    <a:xfrm>
+                      <a:off x="0" y="0"/>
+                      <a:ext cx="5943600" cy="3017520"/>
+                    </a:xfrm>
+                    <a:prstGeom prst="rect">
+                      <a:avLst/>
+                    </a:prstGeom>
+                    <a:noFill/>
+                    <a:ln>
+                      <a:noFill/>
+                    </a:ln>
+                  </pic:spPr>
+                </pic:pic>
+              </a:graphicData>
+            </a:graphic>
+          </wp:inline>
+        </w:drawing>
+      </w:r>
+      <w:r>
+        <w:br/>
+      </w:r>
+      <w:r>
+        <w:br/>
+      </w:r>
+      <w:r>
+        <w:t xml:space="preserve">Upload the first Version of the source code. </w:t>
+      </w:r>
+      <w:r>
+        <w:object w:dxaOrig="1455" w:dyaOrig="810" w14:anchorId="6099EF2A">
+          <v:shape id="_x0000_i1036" type="#_x0000_t75" style="width:73pt;height:40.5pt" o:ole="">
+            <v:imagedata r:id="rId57" o:title=""/>
+          </v:shape>
+          <o:OLEObject Type="Embed" ProgID="Package" ShapeID="_x0000_i1036" DrawAspect="Content" ObjectID="_1656227999" r:id="rId58"/>
+        </w:object>
+      </w:r>
+      <w:r>
+        <w:br/>
+      </w:r>
+      <w:r>
+        <w:rPr>
+          <w:noProof/>
+        </w:rPr>
+        <w:lastRenderedPageBreak/>
+        <w:drawing>
+          <wp:inline distT="0" distB="0" distL="0" distR="0" wp14:anchorId="0F8F39F4" wp14:editId="74FE2764">
+            <wp:extent cx="2292350" cy="1481211"/>
+            <wp:effectExtent l="0" t="0" r="0" b="5080"/>
+            <wp:docPr id="49" name="Picture 49"/>
+            <wp:cNvGraphicFramePr>
+              <a:graphicFrameLocks xmlns:a="http://schemas.openxmlformats.org/drawingml/2006/main" noChangeAspect="1"/>
+            </wp:cNvGraphicFramePr>
+            <a:graphic xmlns:a="http://schemas.openxmlformats.org/drawingml/2006/main">
+              <a:graphicData uri="http://schemas.openxmlformats.org/drawingml/2006/picture">
+                <pic:pic xmlns:pic="http://schemas.openxmlformats.org/drawingml/2006/picture">
+                  <pic:nvPicPr>
+                    <pic:cNvPr id="0" name="Picture 13"/>
+                    <pic:cNvPicPr>
+                      <a:picLocks noChangeAspect="1" noChangeArrowheads="1"/>
+                    </pic:cNvPicPr>
+                  </pic:nvPicPr>
+                  <pic:blipFill>
+                    <a:blip r:embed="rId59">
+                      <a:extLst>
+                        <a:ext uri="{28A0092B-C50C-407E-A947-70E740481C1C}">
+                          <a14:useLocalDpi xmlns:a14="http://schemas.microsoft.com/office/drawing/2010/main" val="0"/>
+                        </a:ext>
+                      </a:extLst>
+                    </a:blip>
+                    <a:srcRect/>
+                    <a:stretch>
+                      <a:fillRect/>
+                    </a:stretch>
+                  </pic:blipFill>
+                  <pic:spPr bwMode="auto">
+                    <a:xfrm>
+                      <a:off x="0" y="0"/>
+                      <a:ext cx="2297626" cy="1484620"/>
+                    </a:xfrm>
+                    <a:prstGeom prst="rect">
+                      <a:avLst/>
+                    </a:prstGeom>
+                    <a:noFill/>
+                    <a:ln>
+                      <a:noFill/>
+                    </a:ln>
+                  </pic:spPr>
+                </pic:pic>
+              </a:graphicData>
+            </a:graphic>
+          </wp:inline>
+        </w:drawing>
+      </w:r>
+      <w:r>
+        <w:t xml:space="preserve"> </w:t>
+      </w:r>
+      <w:r>
+        <w:rPr>
+          <w:noProof/>
+        </w:rPr>
+        <w:drawing>
+          <wp:inline distT="0" distB="0" distL="0" distR="0" wp14:anchorId="48447A50" wp14:editId="41310FC1">
+            <wp:extent cx="2688998" cy="2660650"/>
+            <wp:effectExtent l="0" t="0" r="0" b="6350"/>
+            <wp:docPr id="51" name="Picture 51"/>
+            <wp:cNvGraphicFramePr>
+              <a:graphicFrameLocks xmlns:a="http://schemas.openxmlformats.org/drawingml/2006/main" noChangeAspect="1"/>
+            </wp:cNvGraphicFramePr>
+            <a:graphic xmlns:a="http://schemas.openxmlformats.org/drawingml/2006/main">
+              <a:graphicData uri="http://schemas.openxmlformats.org/drawingml/2006/picture">
+                <pic:pic xmlns:pic="http://schemas.openxmlformats.org/drawingml/2006/picture">
+                  <pic:nvPicPr>
+                    <pic:cNvPr id="0" name="Picture 15"/>
+                    <pic:cNvPicPr>
+                      <a:picLocks noChangeAspect="1" noChangeArrowheads="1"/>
+                    </pic:cNvPicPr>
+                  </pic:nvPicPr>
+                  <pic:blipFill>
+                    <a:blip r:embed="rId60">
+                      <a:extLst>
+                        <a:ext uri="{28A0092B-C50C-407E-A947-70E740481C1C}">
+                          <a14:useLocalDpi xmlns:a14="http://schemas.microsoft.com/office/drawing/2010/main" val="0"/>
+                        </a:ext>
+                      </a:extLst>
+                    </a:blip>
+                    <a:srcRect/>
+                    <a:stretch>
+                      <a:fillRect/>
+                    </a:stretch>
+                  </pic:blipFill>
+                  <pic:spPr bwMode="auto">
+                    <a:xfrm>
+                      <a:off x="0" y="0"/>
+                      <a:ext cx="2696083" cy="2667660"/>
+                    </a:xfrm>
+                    <a:prstGeom prst="rect">
+                      <a:avLst/>
+                    </a:prstGeom>
+                    <a:noFill/>
+                    <a:ln>
+                      <a:noFill/>
+                    </a:ln>
+                  </pic:spPr>
+                </pic:pic>
+              </a:graphicData>
+            </a:graphic>
+          </wp:inline>
+        </w:drawing>
+      </w:r>
+      <w:r>
+        <w:br/>
+      </w:r>
+      <w:r>
+        <w:br/>
+        <w:t>Now confirm if the Cloud formation stack is completed creating our EC2 instance with Code-deploy agent.</w:t>
+      </w:r>
+      <w:r>
+        <w:br/>
+      </w:r>
+      <w:r>
+        <w:br/>
+      </w:r>
+      <w:r>
+        <w:rPr>
+          <w:noProof/>
+        </w:rPr>
+        <w:drawing>
+          <wp:inline distT="0" distB="0" distL="0" distR="0" wp14:anchorId="700095FC" wp14:editId="3F0D66FE">
+            <wp:extent cx="5937250" cy="1073150"/>
+            <wp:effectExtent l="0" t="0" r="6350" b="0"/>
+            <wp:docPr id="50" name="Picture 50"/>
+            <wp:cNvGraphicFramePr>
+              <a:graphicFrameLocks xmlns:a="http://schemas.openxmlformats.org/drawingml/2006/main" noChangeAspect="1"/>
+            </wp:cNvGraphicFramePr>
+            <a:graphic xmlns:a="http://schemas.openxmlformats.org/drawingml/2006/main">
+              <a:graphicData uri="http://schemas.openxmlformats.org/drawingml/2006/picture">
+                <pic:pic xmlns:pic="http://schemas.openxmlformats.org/drawingml/2006/picture">
+                  <pic:nvPicPr>
+                    <pic:cNvPr id="0" name="Picture 14"/>
+                    <pic:cNvPicPr>
+                      <a:picLocks noChangeAspect="1" noChangeArrowheads="1"/>
+                    </pic:cNvPicPr>
+                  </pic:nvPicPr>
+                  <pic:blipFill>
+                    <a:blip r:embed="rId61">
+                      <a:extLst>
+                        <a:ext uri="{28A0092B-C50C-407E-A947-70E740481C1C}">
+                          <a14:useLocalDpi xmlns:a14="http://schemas.microsoft.com/office/drawing/2010/main" val="0"/>
+                        </a:ext>
+                      </a:extLst>
+                    </a:blip>
+                    <a:srcRect/>
+                    <a:stretch>
+                      <a:fillRect/>
+                    </a:stretch>
+                  </pic:blipFill>
+                  <pic:spPr bwMode="auto">
+                    <a:xfrm>
+                      <a:off x="0" y="0"/>
+                      <a:ext cx="5937250" cy="1073150"/>
+                    </a:xfrm>
+                    <a:prstGeom prst="rect">
+                      <a:avLst/>
+                    </a:prstGeom>
+                    <a:noFill/>
+                    <a:ln>
+                      <a:noFill/>
+                    </a:ln>
+                  </pic:spPr>
+                </pic:pic>
+              </a:graphicData>
+            </a:graphic>
+          </wp:inline>
+        </w:drawing>
+      </w:r>
+      <w:r>
+        <w:br/>
+      </w:r>
+      <w:r>
+        <w:br/>
+        <w:t>Now login to the instance and confirm if the code-deploy agent is installed successfully.</w:t>
+      </w:r>
+      <w:r>
+        <w:br/>
+      </w:r>
+      <w:r>
+        <w:rPr>
+          <w:noProof/>
+        </w:rPr>
+        <w:drawing>
+          <wp:inline distT="0" distB="0" distL="0" distR="0" wp14:anchorId="41572789" wp14:editId="7250EB52">
+            <wp:extent cx="5943600" cy="3257550"/>
+            <wp:effectExtent l="0" t="0" r="0" b="0"/>
+            <wp:docPr id="52" name="Picture 52"/>
+            <wp:cNvGraphicFramePr>
+              <a:graphicFrameLocks xmlns:a="http://schemas.openxmlformats.org/drawingml/2006/main" noChangeAspect="1"/>
+            </wp:cNvGraphicFramePr>
+            <a:graphic xmlns:a="http://schemas.openxmlformats.org/drawingml/2006/main">
+              <a:graphicData uri="http://schemas.openxmlformats.org/drawingml/2006/picture">
+                <pic:pic xmlns:pic="http://schemas.openxmlformats.org/drawingml/2006/picture">
+                  <pic:nvPicPr>
+                    <pic:cNvPr id="0" name="Picture 16"/>
+                    <pic:cNvPicPr>
+                      <a:picLocks noChangeAspect="1" noChangeArrowheads="1"/>
+                    </pic:cNvPicPr>
+                  </pic:nvPicPr>
+                  <pic:blipFill>
+                    <a:blip r:embed="rId62">
+                      <a:extLst>
+                        <a:ext uri="{28A0092B-C50C-407E-A947-70E740481C1C}">
+                          <a14:useLocalDpi xmlns:a14="http://schemas.microsoft.com/office/drawing/2010/main" val="0"/>
+                        </a:ext>
+                      </a:extLst>
+                    </a:blip>
+                    <a:srcRect/>
+                    <a:stretch>
+                      <a:fillRect/>
+                    </a:stretch>
+                  </pic:blipFill>
+                  <pic:spPr bwMode="auto">
+                    <a:xfrm>
+                      <a:off x="0" y="0"/>
+                      <a:ext cx="5943600" cy="3257550"/>
+                    </a:xfrm>
+                    <a:prstGeom prst="rect">
+                      <a:avLst/>
+                    </a:prstGeom>
+                    <a:noFill/>
+                    <a:ln>
+                      <a:noFill/>
+                    </a:ln>
+                  </pic:spPr>
+                </pic:pic>
+              </a:graphicData>
+            </a:graphic>
+          </wp:inline>
+        </w:drawing>
+      </w:r>
+      <w:r>
+        <w:br/>
+      </w:r>
+      <w:r>
+        <w:lastRenderedPageBreak/>
+        <w:br/>
+      </w:r>
+      <w:r>
+        <w:br/>
+      </w:r>
+      <w:r>
+        <w:rPr>
+          <w:noProof/>
+        </w:rPr>
+        <w:drawing>
+          <wp:inline distT="0" distB="0" distL="0" distR="0" wp14:anchorId="76207257" wp14:editId="531696F8">
+            <wp:extent cx="4229100" cy="2356536"/>
+            <wp:effectExtent l="0" t="0" r="0" b="5715"/>
+            <wp:docPr id="53" name="Picture 53"/>
+            <wp:cNvGraphicFramePr>
+              <a:graphicFrameLocks xmlns:a="http://schemas.openxmlformats.org/drawingml/2006/main" noChangeAspect="1"/>
+            </wp:cNvGraphicFramePr>
+            <a:graphic xmlns:a="http://schemas.openxmlformats.org/drawingml/2006/main">
+              <a:graphicData uri="http://schemas.openxmlformats.org/drawingml/2006/picture">
+                <pic:pic xmlns:pic="http://schemas.openxmlformats.org/drawingml/2006/picture">
+                  <pic:nvPicPr>
+                    <pic:cNvPr id="0" name="Picture 17"/>
+                    <pic:cNvPicPr>
+                      <a:picLocks noChangeAspect="1" noChangeArrowheads="1"/>
+                    </pic:cNvPicPr>
+                  </pic:nvPicPr>
+                  <pic:blipFill>
+                    <a:blip r:embed="rId63">
+                      <a:extLst>
+                        <a:ext uri="{28A0092B-C50C-407E-A947-70E740481C1C}">
+                          <a14:useLocalDpi xmlns:a14="http://schemas.microsoft.com/office/drawing/2010/main" val="0"/>
+                        </a:ext>
+                      </a:extLst>
+                    </a:blip>
+                    <a:srcRect/>
+                    <a:stretch>
+                      <a:fillRect/>
+                    </a:stretch>
+                  </pic:blipFill>
+                  <pic:spPr bwMode="auto">
+                    <a:xfrm>
+                      <a:off x="0" y="0"/>
+                      <a:ext cx="4237113" cy="2361001"/>
+                    </a:xfrm>
+                    <a:prstGeom prst="rect">
+                      <a:avLst/>
+                    </a:prstGeom>
+                    <a:noFill/>
+                    <a:ln>
+                      <a:noFill/>
+                    </a:ln>
+                  </pic:spPr>
+                </pic:pic>
+              </a:graphicData>
+            </a:graphic>
+          </wp:inline>
+        </w:drawing>
+      </w:r>
+      <w:r>
+        <w:br/>
+      </w:r>
+      <w:r>
+        <w:br/>
+        <w:t xml:space="preserve">Now we have to configure code-deploy to deploy our </w:t>
+      </w:r>
+      <w:r>
+        <w:t>application using the code that we uploaded to the S3 bucket.</w:t>
+      </w:r>
+      <w:r>
+        <w:br/>
+      </w:r>
+      <w:r>
+        <w:br/>
+        <w:t>Create a code deploy application.</w:t>
+      </w:r>
+    </w:p>
+    <w:p>
+      <w:r>
+        <w:rPr>
+          <w:noProof/>
+        </w:rPr>
+        <w:drawing>
+          <wp:inline distT="0" distB="0" distL="0" distR="0" wp14:anchorId="462255EC" wp14:editId="2EEFA1F1">
+            <wp:extent cx="5943600" cy="3244850"/>
+            <wp:effectExtent l="0" t="0" r="0" b="0"/>
+            <wp:docPr id="55" name="Picture 55"/>
+            <wp:cNvGraphicFramePr>
+              <a:graphicFrameLocks xmlns:a="http://schemas.openxmlformats.org/drawingml/2006/main" noChangeAspect="1"/>
+            </wp:cNvGraphicFramePr>
+            <a:graphic xmlns:a="http://schemas.openxmlformats.org/drawingml/2006/main">
+              <a:graphicData uri="http://schemas.openxmlformats.org/drawingml/2006/picture">
+                <pic:pic xmlns:pic="http://schemas.openxmlformats.org/drawingml/2006/picture">
+                  <pic:nvPicPr>
+                    <pic:cNvPr id="0" name="Picture 19"/>
+                    <pic:cNvPicPr>
+                      <a:picLocks noChangeAspect="1" noChangeArrowheads="1"/>
+                    </pic:cNvPicPr>
+                  </pic:nvPicPr>
+                  <pic:blipFill>
+                    <a:blip r:embed="rId64">
+                      <a:extLst>
+                        <a:ext uri="{28A0092B-C50C-407E-A947-70E740481C1C}">
+                          <a14:useLocalDpi xmlns:a14="http://schemas.microsoft.com/office/drawing/2010/main" val="0"/>
+                        </a:ext>
+                      </a:extLst>
+                    </a:blip>
+                    <a:srcRect/>
+                    <a:stretch>
+                      <a:fillRect/>
+                    </a:stretch>
+                  </pic:blipFill>
+                  <pic:spPr bwMode="auto">
+                    <a:xfrm>
+                      <a:off x="0" y="0"/>
+                      <a:ext cx="5943600" cy="3244850"/>
+                    </a:xfrm>
+                    <a:prstGeom prst="rect">
+                      <a:avLst/>
+                    </a:prstGeom>
+                    <a:noFill/>
+                    <a:ln>
+                      <a:noFill/>
+                    </a:ln>
+                  </pic:spPr>
+                </pic:pic>
+              </a:graphicData>
+            </a:graphic>
+          </wp:inline>
+        </w:drawing>
+      </w:r>
+      <w:r>
+        <w:br/>
+      </w:r>
+      <w:r>
+        <w:br/>
+      </w:r>
+      <w:r>
+        <w:rPr>
+          <w:noProof/>
+        </w:rPr>
+        <w:lastRenderedPageBreak/>
+        <w:drawing>
+          <wp:inline distT="0" distB="0" distL="0" distR="0" wp14:anchorId="1FE6486C" wp14:editId="3CE19320">
+            <wp:extent cx="5930900" cy="3994150"/>
+            <wp:effectExtent l="0" t="0" r="0" b="6350"/>
+            <wp:docPr id="54" name="Picture 54"/>
+            <wp:cNvGraphicFramePr>
+              <a:graphicFrameLocks xmlns:a="http://schemas.openxmlformats.org/drawingml/2006/main" noChangeAspect="1"/>
+            </wp:cNvGraphicFramePr>
+            <a:graphic xmlns:a="http://schemas.openxmlformats.org/drawingml/2006/main">
+              <a:graphicData uri="http://schemas.openxmlformats.org/drawingml/2006/picture">
+                <pic:pic xmlns:pic="http://schemas.openxmlformats.org/drawingml/2006/picture">
+                  <pic:nvPicPr>
+                    <pic:cNvPr id="0" name="Picture 18"/>
+                    <pic:cNvPicPr>
+                      <a:picLocks noChangeAspect="1" noChangeArrowheads="1"/>
+                    </pic:cNvPicPr>
+                  </pic:nvPicPr>
+                  <pic:blipFill>
+                    <a:blip r:embed="rId65">
+                      <a:extLst>
+                        <a:ext uri="{28A0092B-C50C-407E-A947-70E740481C1C}">
+                          <a14:useLocalDpi xmlns:a14="http://schemas.microsoft.com/office/drawing/2010/main" val="0"/>
+                        </a:ext>
+                      </a:extLst>
+                    </a:blip>
+                    <a:srcRect/>
+                    <a:stretch>
+                      <a:fillRect/>
+                    </a:stretch>
+                  </pic:blipFill>
+                  <pic:spPr bwMode="auto">
+                    <a:xfrm>
+                      <a:off x="0" y="0"/>
+                      <a:ext cx="5930900" cy="3994150"/>
+                    </a:xfrm>
+                    <a:prstGeom prst="rect">
+                      <a:avLst/>
+                    </a:prstGeom>
+                    <a:noFill/>
+                    <a:ln>
+                      <a:noFill/>
+                    </a:ln>
+                  </pic:spPr>
+                </pic:pic>
+              </a:graphicData>
+            </a:graphic>
+          </wp:inline>
+        </w:drawing>
+      </w:r>
+      <w:r>
+        <w:br/>
+      </w:r>
+      <w:r>
+        <w:br/>
+      </w:r>
+      <w:r>
+        <w:br/>
+      </w:r>
+      <w:r>
+        <w:t>Create a deployment group – note that the tag of EC2 instance is used to identify it for deploying.</w:t>
+      </w:r>
+      <w:r>
+        <w:br/>
+      </w:r>
+      <w:r>
+        <w:rPr>
+          <w:noProof/>
+        </w:rPr>
+        <w:drawing>
+          <wp:inline distT="0" distB="0" distL="0" distR="0" wp14:anchorId="7AA5F039" wp14:editId="79CF6A9C">
+            <wp:extent cx="5937250" cy="2432050"/>
+            <wp:effectExtent l="0" t="0" r="6350" b="6350"/>
+            <wp:docPr id="56" name="Picture 56"/>
+            <wp:cNvGraphicFramePr>
+              <a:graphicFrameLocks xmlns:a="http://schemas.openxmlformats.org/drawingml/2006/main" noChangeAspect="1"/>
+            </wp:cNvGraphicFramePr>
+            <a:graphic xmlns:a="http://schemas.openxmlformats.org/drawingml/2006/main">
+              <a:graphicData uri="http://schemas.openxmlformats.org/drawingml/2006/picture">
+                <pic:pic xmlns:pic="http://schemas.openxmlformats.org/drawingml/2006/picture">
+                  <pic:nvPicPr>
+                    <pic:cNvPr id="0" name="Picture 20"/>
+                    <pic:cNvPicPr>
+                      <a:picLocks noChangeAspect="1" noChangeArrowheads="1"/>
+                    </pic:cNvPicPr>
+                  </pic:nvPicPr>
+                  <pic:blipFill>
+                    <a:blip r:embed="rId66">
+                      <a:extLst>
+                        <a:ext uri="{28A0092B-C50C-407E-A947-70E740481C1C}">
+                          <a14:useLocalDpi xmlns:a14="http://schemas.microsoft.com/office/drawing/2010/main" val="0"/>
+                        </a:ext>
+                      </a:extLst>
+                    </a:blip>
+                    <a:srcRect/>
+                    <a:stretch>
+                      <a:fillRect/>
+                    </a:stretch>
+                  </pic:blipFill>
+                  <pic:spPr bwMode="auto">
+                    <a:xfrm>
+                      <a:off x="0" y="0"/>
+                      <a:ext cx="5937250" cy="2432050"/>
+                    </a:xfrm>
+                    <a:prstGeom prst="rect">
+                      <a:avLst/>
+                    </a:prstGeom>
+                    <a:noFill/>
+                    <a:ln>
+                      <a:noFill/>
+                    </a:ln>
+                  </pic:spPr>
+                </pic:pic>
+              </a:graphicData>
+            </a:graphic>
+          </wp:inline>
+        </w:drawing>
+      </w:r>
+      <w:r>
+        <w:br/>
+      </w:r>
+      <w:r>
+        <w:rPr>
+          <w:noProof/>
+        </w:rPr>
+        <w:lastRenderedPageBreak/>
+        <w:drawing>
+          <wp:inline distT="0" distB="0" distL="0" distR="0" wp14:anchorId="10D5E6EB" wp14:editId="660EB24F">
+            <wp:extent cx="5937250" cy="3282950"/>
+            <wp:effectExtent l="0" t="0" r="6350" b="0"/>
+            <wp:docPr id="57" name="Picture 57"/>
+            <wp:cNvGraphicFramePr>
+              <a:graphicFrameLocks xmlns:a="http://schemas.openxmlformats.org/drawingml/2006/main" noChangeAspect="1"/>
+            </wp:cNvGraphicFramePr>
+            <a:graphic xmlns:a="http://schemas.openxmlformats.org/drawingml/2006/main">
+              <a:graphicData uri="http://schemas.openxmlformats.org/drawingml/2006/picture">
+                <pic:pic xmlns:pic="http://schemas.openxmlformats.org/drawingml/2006/picture">
+                  <pic:nvPicPr>
+                    <pic:cNvPr id="0" name="Picture 21"/>
+                    <pic:cNvPicPr>
+                      <a:picLocks noChangeAspect="1" noChangeArrowheads="1"/>
+                    </pic:cNvPicPr>
+                  </pic:nvPicPr>
+                  <pic:blipFill>
+                    <a:blip r:embed="rId67">
+                      <a:extLst>
+                        <a:ext uri="{28A0092B-C50C-407E-A947-70E740481C1C}">
+                          <a14:useLocalDpi xmlns:a14="http://schemas.microsoft.com/office/drawing/2010/main" val="0"/>
+                        </a:ext>
+                      </a:extLst>
+                    </a:blip>
+                    <a:srcRect/>
+                    <a:stretch>
+                      <a:fillRect/>
+                    </a:stretch>
+                  </pic:blipFill>
+                  <pic:spPr bwMode="auto">
+                    <a:xfrm>
+                      <a:off x="0" y="0"/>
+                      <a:ext cx="5937250" cy="3282950"/>
+                    </a:xfrm>
+                    <a:prstGeom prst="rect">
+                      <a:avLst/>
+                    </a:prstGeom>
+                    <a:noFill/>
+                    <a:ln>
+                      <a:noFill/>
+                    </a:ln>
+                  </pic:spPr>
+                </pic:pic>
+              </a:graphicData>
+            </a:graphic>
+          </wp:inline>
+        </w:drawing>
+      </w:r>
+      <w:r>
+        <w:br/>
+      </w:r>
+      <w:r>
+        <w:rPr>
+          <w:noProof/>
+        </w:rPr>
+        <w:drawing>
+          <wp:inline distT="0" distB="0" distL="0" distR="0" wp14:anchorId="6D5BDA1D" wp14:editId="64983171">
+            <wp:extent cx="5943600" cy="3105150"/>
+            <wp:effectExtent l="0" t="0" r="0" b="0"/>
+            <wp:docPr id="58" name="Picture 58"/>
+            <wp:cNvGraphicFramePr>
+              <a:graphicFrameLocks xmlns:a="http://schemas.openxmlformats.org/drawingml/2006/main" noChangeAspect="1"/>
+            </wp:cNvGraphicFramePr>
+            <a:graphic xmlns:a="http://schemas.openxmlformats.org/drawingml/2006/main">
+              <a:graphicData uri="http://schemas.openxmlformats.org/drawingml/2006/picture">
+                <pic:pic xmlns:pic="http://schemas.openxmlformats.org/drawingml/2006/picture">
+                  <pic:nvPicPr>
+                    <pic:cNvPr id="0" name="Picture 22"/>
+                    <pic:cNvPicPr>
+                      <a:picLocks noChangeAspect="1" noChangeArrowheads="1"/>
+                    </pic:cNvPicPr>
+                  </pic:nvPicPr>
+                  <pic:blipFill>
+                    <a:blip r:embed="rId68">
+                      <a:extLst>
+                        <a:ext uri="{28A0092B-C50C-407E-A947-70E740481C1C}">
+                          <a14:useLocalDpi xmlns:a14="http://schemas.microsoft.com/office/drawing/2010/main" val="0"/>
+                        </a:ext>
+                      </a:extLst>
+                    </a:blip>
+                    <a:srcRect/>
+                    <a:stretch>
+                      <a:fillRect/>
+                    </a:stretch>
+                  </pic:blipFill>
+                  <pic:spPr bwMode="auto">
+                    <a:xfrm>
+                      <a:off x="0" y="0"/>
+                      <a:ext cx="5943600" cy="3105150"/>
+                    </a:xfrm>
+                    <a:prstGeom prst="rect">
+                      <a:avLst/>
+                    </a:prstGeom>
+                    <a:noFill/>
+                    <a:ln>
+                      <a:noFill/>
+                    </a:ln>
+                  </pic:spPr>
+                </pic:pic>
+              </a:graphicData>
+            </a:graphic>
+          </wp:inline>
+        </w:drawing>
+      </w:r>
+      <w:r>
+        <w:br/>
+      </w:r>
+      <w:r>
+        <w:br/>
+      </w:r>
+      <w:r>
+        <w:rPr>
+          <w:noProof/>
+        </w:rPr>
+        <w:br/>
+      </w:r>
+      <w:r>
+        <w:rPr>
+          <w:noProof/>
+        </w:rPr>
+        <w:lastRenderedPageBreak/>
+        <w:drawing>
+          <wp:inline distT="0" distB="0" distL="0" distR="0" wp14:anchorId="4A36BBD0" wp14:editId="32A3D8D0">
+            <wp:extent cx="5937250" cy="3003550"/>
+            <wp:effectExtent l="0" t="0" r="6350" b="6350"/>
+            <wp:docPr id="59" name="Picture 59"/>
+            <wp:cNvGraphicFramePr>
+              <a:graphicFrameLocks xmlns:a="http://schemas.openxmlformats.org/drawingml/2006/main" noChangeAspect="1"/>
+            </wp:cNvGraphicFramePr>
+            <a:graphic xmlns:a="http://schemas.openxmlformats.org/drawingml/2006/main">
+              <a:graphicData uri="http://schemas.openxmlformats.org/drawingml/2006/picture">
+                <pic:pic xmlns:pic="http://schemas.openxmlformats.org/drawingml/2006/picture">
+                  <pic:nvPicPr>
+                    <pic:cNvPr id="0" name="Picture 23"/>
+                    <pic:cNvPicPr>
+                      <a:picLocks noChangeAspect="1" noChangeArrowheads="1"/>
+                    </pic:cNvPicPr>
+                  </pic:nvPicPr>
+                  <pic:blipFill>
+                    <a:blip r:embed="rId69">
+                      <a:extLst>
+                        <a:ext uri="{28A0092B-C50C-407E-A947-70E740481C1C}">
+                          <a14:useLocalDpi xmlns:a14="http://schemas.microsoft.com/office/drawing/2010/main" val="0"/>
+                        </a:ext>
+                      </a:extLst>
+                    </a:blip>
+                    <a:srcRect/>
+                    <a:stretch>
+                      <a:fillRect/>
+                    </a:stretch>
+                  </pic:blipFill>
+                  <pic:spPr bwMode="auto">
+                    <a:xfrm>
+                      <a:off x="0" y="0"/>
+                      <a:ext cx="5937250" cy="3003550"/>
+                    </a:xfrm>
+                    <a:prstGeom prst="rect">
+                      <a:avLst/>
+                    </a:prstGeom>
+                    <a:noFill/>
+                    <a:ln>
+                      <a:noFill/>
+                    </a:ln>
+                  </pic:spPr>
+                </pic:pic>
+              </a:graphicData>
+            </a:graphic>
+          </wp:inline>
+        </w:drawing>
+      </w:r>
+      <w:r>
+        <w:rPr>
+          <w:noProof/>
+        </w:rPr>
+        <w:br/>
+      </w:r>
+      <w:r>
+        <w:rPr>
+          <w:noProof/>
+        </w:rPr>
+        <w:br/>
+      </w:r>
+      <w:r>
+        <w:rPr>
+          <w:noProof/>
+        </w:rPr>
+        <w:drawing>
+          <wp:inline distT="0" distB="0" distL="0" distR="0" wp14:anchorId="719760BB" wp14:editId="7C6A138F">
+            <wp:extent cx="5106592" cy="3835400"/>
+            <wp:effectExtent l="0" t="0" r="0" b="0"/>
+            <wp:docPr id="61" name="Picture 61"/>
+            <wp:cNvGraphicFramePr>
+              <a:graphicFrameLocks xmlns:a="http://schemas.openxmlformats.org/drawingml/2006/main" noChangeAspect="1"/>
+            </wp:cNvGraphicFramePr>
+            <a:graphic xmlns:a="http://schemas.openxmlformats.org/drawingml/2006/main">
+              <a:graphicData uri="http://schemas.openxmlformats.org/drawingml/2006/picture">
+                <pic:pic xmlns:pic="http://schemas.openxmlformats.org/drawingml/2006/picture">
+                  <pic:nvPicPr>
+                    <pic:cNvPr id="0" name="Picture 25"/>
+                    <pic:cNvPicPr>
+                      <a:picLocks noChangeAspect="1" noChangeArrowheads="1"/>
+                    </pic:cNvPicPr>
+                  </pic:nvPicPr>
+                  <pic:blipFill>
+                    <a:blip r:embed="rId70">
+                      <a:extLst>
+                        <a:ext uri="{28A0092B-C50C-407E-A947-70E740481C1C}">
+                          <a14:useLocalDpi xmlns:a14="http://schemas.microsoft.com/office/drawing/2010/main" val="0"/>
+                        </a:ext>
+                      </a:extLst>
+                    </a:blip>
+                    <a:srcRect/>
+                    <a:stretch>
+                      <a:fillRect/>
+                    </a:stretch>
+                  </pic:blipFill>
+                  <pic:spPr bwMode="auto">
+                    <a:xfrm>
+                      <a:off x="0" y="0"/>
+                      <a:ext cx="5112320" cy="3839702"/>
+                    </a:xfrm>
+                    <a:prstGeom prst="rect">
+                      <a:avLst/>
+                    </a:prstGeom>
+                    <a:noFill/>
+                    <a:ln>
+                      <a:noFill/>
+                    </a:ln>
+                  </pic:spPr>
+                </pic:pic>
+              </a:graphicData>
+            </a:graphic>
+          </wp:inline>
+        </w:drawing>
+      </w:r>
+      <w:r>
+        <w:rPr>
+          <w:noProof/>
+        </w:rPr>
+        <w:br/>
+      </w:r>
+      <w:r>
+        <w:t>s3://codepipeline-bucket-walluri/mywebapp.zip</w:t>
+      </w:r>
+      <w:r>
+        <w:t xml:space="preserve"> [copy the underlying </w:t>
+      </w:r>
+      <w:r>
+        <w:t>link not the url text.</w:t>
+      </w:r>
+      <w:r>
+        <w:t>.</w:t>
+      </w:r>
+      <w:r>
+        <w:t>]</w:t>
+      </w:r>
+      <w:r>
+        <w:br/>
+      </w:r>
+      <w:r>
+        <w:br/>
+        <w:t>After creating the deployment the dashboard looks as below.</w:t>
+      </w:r>
+      <w:r>
+        <w:br/>
+      </w:r>
+      <w:r>
+        <w:rPr>
+          <w:noProof/>
+        </w:rPr>
+        <w:lastRenderedPageBreak/>
+        <w:drawing>
+          <wp:inline distT="0" distB="0" distL="0" distR="0" wp14:anchorId="457FD188" wp14:editId="647D79B5">
+            <wp:extent cx="5124450" cy="4651424"/>
+            <wp:effectExtent l="0" t="0" r="0" b="0"/>
+            <wp:docPr id="62" name="Picture 62"/>
+            <wp:cNvGraphicFramePr>
+              <a:graphicFrameLocks xmlns:a="http://schemas.openxmlformats.org/drawingml/2006/main" noChangeAspect="1"/>
+            </wp:cNvGraphicFramePr>
+            <a:graphic xmlns:a="http://schemas.openxmlformats.org/drawingml/2006/main">
+              <a:graphicData uri="http://schemas.openxmlformats.org/drawingml/2006/picture">
+                <pic:pic xmlns:pic="http://schemas.openxmlformats.org/drawingml/2006/picture">
+                  <pic:nvPicPr>
+                    <pic:cNvPr id="0" name="Picture 26"/>
+                    <pic:cNvPicPr>
+                      <a:picLocks noChangeAspect="1" noChangeArrowheads="1"/>
+                    </pic:cNvPicPr>
+                  </pic:nvPicPr>
+                  <pic:blipFill>
+                    <a:blip r:embed="rId71">
+                      <a:extLst>
+                        <a:ext uri="{28A0092B-C50C-407E-A947-70E740481C1C}">
+                          <a14:useLocalDpi xmlns:a14="http://schemas.microsoft.com/office/drawing/2010/main" val="0"/>
+                        </a:ext>
+                      </a:extLst>
+                    </a:blip>
+                    <a:srcRect/>
+                    <a:stretch>
+                      <a:fillRect/>
+                    </a:stretch>
+                  </pic:blipFill>
+                  <pic:spPr bwMode="auto">
+                    <a:xfrm>
+                      <a:off x="0" y="0"/>
+                      <a:ext cx="5125230" cy="4652132"/>
+                    </a:xfrm>
+                    <a:prstGeom prst="rect">
+                      <a:avLst/>
+                    </a:prstGeom>
+                    <a:noFill/>
+                    <a:ln>
+                      <a:noFill/>
+                    </a:ln>
+                  </pic:spPr>
+                </pic:pic>
+              </a:graphicData>
+            </a:graphic>
+          </wp:inline>
+        </w:drawing>
+      </w:r>
+      <w:r>
+        <w:br/>
+      </w:r>
+      <w:r>
+        <w:br/>
+        <w:t>Access the EC2 instance as shown below.</w:t>
+      </w:r>
+      <w:r>
+        <w:br/>
+      </w:r>
+      <w:r>
+        <w:rPr>
+          <w:noProof/>
+        </w:rPr>
+        <w:drawing>
+          <wp:inline distT="0" distB="0" distL="0" distR="0" wp14:anchorId="24E4CB58" wp14:editId="5F13EF68">
+            <wp:extent cx="5937250" cy="1797050"/>
+            <wp:effectExtent l="0" t="0" r="6350" b="0"/>
+            <wp:docPr id="63" name="Picture 63"/>
+            <wp:cNvGraphicFramePr>
+              <a:graphicFrameLocks xmlns:a="http://schemas.openxmlformats.org/drawingml/2006/main" noChangeAspect="1"/>
+            </wp:cNvGraphicFramePr>
+            <a:graphic xmlns:a="http://schemas.openxmlformats.org/drawingml/2006/main">
+              <a:graphicData uri="http://schemas.openxmlformats.org/drawingml/2006/picture">
+                <pic:pic xmlns:pic="http://schemas.openxmlformats.org/drawingml/2006/picture">
+                  <pic:nvPicPr>
+                    <pic:cNvPr id="0" name="Picture 27"/>
+                    <pic:cNvPicPr>
+                      <a:picLocks noChangeAspect="1" noChangeArrowheads="1"/>
+                    </pic:cNvPicPr>
+                  </pic:nvPicPr>
+                  <pic:blipFill>
+                    <a:blip r:embed="rId72">
+                      <a:extLst>
+                        <a:ext uri="{28A0092B-C50C-407E-A947-70E740481C1C}">
+                          <a14:useLocalDpi xmlns:a14="http://schemas.microsoft.com/office/drawing/2010/main" val="0"/>
+                        </a:ext>
+                      </a:extLst>
+                    </a:blip>
+                    <a:srcRect/>
+                    <a:stretch>
+                      <a:fillRect/>
+                    </a:stretch>
+                  </pic:blipFill>
+                  <pic:spPr bwMode="auto">
+                    <a:xfrm>
+                      <a:off x="0" y="0"/>
+                      <a:ext cx="5937250" cy="1797050"/>
+                    </a:xfrm>
+                    <a:prstGeom prst="rect">
+                      <a:avLst/>
+                    </a:prstGeom>
+                    <a:noFill/>
+                    <a:ln>
+                      <a:noFill/>
+                    </a:ln>
+                  </pic:spPr>
+                </pic:pic>
+              </a:graphicData>
+            </a:graphic>
+          </wp:inline>
+        </w:drawing>
+      </w:r>
+      <w:r>
+        <w:br/>
+      </w:r>
+      <w:r>
+        <w:br/>
+      </w:r>
+      <w:r>
+        <w:t>We shall Now use code-pipeline to manually deploy</w:t>
       </w:r>
       <w:bookmarkStart w:id="0" w:name="_GoBack"/>
       <w:bookmarkEnd w:id="0"/>
-      <w:proofErr w:type="spellStart"/>
-      <w:r>
-        <w:rPr>
-          <w:highlight w:val="cyan"/>
-        </w:rPr>
-        <w:lastRenderedPageBreak/>
-        <w:t>BeforeAllowTraffic</w:t>
-      </w:r>
-      <w:proofErr w:type="spellEnd"/>
-      <w:r>
-        <w:rPr>
-          <w:highlight w:val="cyan"/>
-        </w:rPr>
-        <w:t xml:space="preserve"> : Any tasks that you want to run on your instances, before they get registered with the load balancer.</w:t>
-      </w:r>
-      <w:r>
-        <w:rPr>
-          <w:highlight w:val="cyan"/>
-        </w:rPr>
-        <w:br/>
-      </w:r>
-      <w:proofErr w:type="spellStart"/>
-      <w:r>
-        <w:rPr>
-          <w:highlight w:val="cyan"/>
-        </w:rPr>
-        <w:t>AllowTraffic</w:t>
-      </w:r>
-      <w:proofErr w:type="spellEnd"/>
-      <w:r>
-        <w:rPr>
-          <w:highlight w:val="cyan"/>
-        </w:rPr>
-        <w:t xml:space="preserve"> : This is where we register our instances with the load balancer.</w:t>
-      </w:r>
-      <w:r>
-        <w:rPr>
-          <w:highlight w:val="cyan"/>
-        </w:rPr>
-        <w:br/>
-      </w:r>
-      <w:proofErr w:type="spellStart"/>
-      <w:r>
-        <w:rPr>
-          <w:highlight w:val="cyan"/>
-        </w:rPr>
-        <w:t>AfterAllowTraffic</w:t>
-      </w:r>
-      <w:proofErr w:type="spellEnd"/>
-      <w:r>
-        <w:rPr>
-          <w:highlight w:val="cyan"/>
-        </w:rPr>
-        <w:t xml:space="preserve"> : Any tasks that you want to run on your instances after they have been registered with the load balancer.</w:t>
-      </w:r>
-      <w:r>
-        <w:br/>
-      </w:r>
-      <w:r>
-        <w:br/>
-      </w:r>
-      <w:r>
-        <w:br/>
-      </w:r>
       <w:r>
         <w:br/>
       </w:r>
@@ -3639,102 +5064,6 @@
     </w:p>
     <w:p>
       <w:r>
-        <w:br/>
-      </w:r>
-      <w:r>
-        <w:br/>
-      </w:r>
-      <w:r>
-        <w:br/>
-      </w:r>
-      <w:r>
-        <w:br/>
-      </w:r>
-      <w:r>
-        <w:br/>
-      </w:r>
-      <w:r>
-        <w:br/>
-      </w:r>
-      <w:r>
-        <w:br/>
-      </w:r>
-      <w:r>
-        <w:br/>
-      </w:r>
-      <w:r>
-        <w:br/>
-      </w:r>
-      <w:r>
-        <w:br/>
-      </w:r>
-      <w:r>
-        <w:br/>
-      </w:r>
-      <w:r>
-        <w:br/>
-      </w:r>
-      <w:r>
-        <w:br/>
-      </w:r>
-      <w:r>
-        <w:br/>
-      </w:r>
-      <w:r>
-        <w:br/>
-      </w:r>
-      <w:r>
-        <w:br/>
-      </w:r>
-      <w:r>
-        <w:br/>
-      </w:r>
-      <w:r>
-        <w:br/>
-      </w:r>
-      <w:r>
-        <w:br/>
-      </w:r>
-      <w:r>
-        <w:br/>
-      </w:r>
-      <w:r>
-        <w:br/>
-      </w:r>
-      <w:r>
-        <w:br/>
-      </w:r>
-      <w:r>
-        <w:br/>
-      </w:r>
-      <w:r>
-        <w:br/>
-      </w:r>
-      <w:r>
-        <w:br/>
-      </w:r>
-      <w:r>
-        <w:br/>
-      </w:r>
-      <w:r>
-        <w:br/>
-      </w:r>
-      <w:r>
-        <w:br/>
-      </w:r>
-      <w:r>
-        <w:br/>
-      </w:r>
-      <w:r>
-        <w:br/>
-      </w:r>
-      <w:r>
-        <w:br/>
-      </w:r>
-      <w:r>
-        <w:br/>
-      </w:r>
-      <w:r>
         <w:lastRenderedPageBreak/>
         <w:br/>
       </w:r>
@@ -3772,6 +5101,103 @@
         <w:br/>
       </w:r>
       <w:r>
+        <w:br/>
+      </w:r>
+      <w:r>
+        <w:br/>
+      </w:r>
+      <w:r>
+        <w:br/>
+      </w:r>
+      <w:r>
+        <w:br/>
+      </w:r>
+      <w:r>
+        <w:br/>
+      </w:r>
+      <w:r>
+        <w:br/>
+      </w:r>
+      <w:r>
+        <w:br/>
+      </w:r>
+      <w:r>
+        <w:br/>
+      </w:r>
+      <w:r>
+        <w:br/>
+      </w:r>
+      <w:r>
+        <w:br/>
+      </w:r>
+      <w:r>
+        <w:br/>
+      </w:r>
+      <w:r>
+        <w:br/>
+      </w:r>
+      <w:r>
+        <w:br/>
+      </w:r>
+      <w:r>
+        <w:br/>
+      </w:r>
+      <w:r>
+        <w:br/>
+      </w:r>
+      <w:r>
+        <w:br/>
+      </w:r>
+      <w:r>
+        <w:br/>
+      </w:r>
+      <w:r>
+        <w:br/>
+      </w:r>
+      <w:r>
+        <w:br/>
+      </w:r>
+      <w:r>
+        <w:br/>
+      </w:r>
+      <w:r>
+        <w:br/>
+      </w:r>
+      <w:r>
+        <w:br/>
+      </w:r>
+      <w:r>
+        <w:br/>
+      </w:r>
+      <w:r>
+        <w:br/>
+      </w:r>
+      <w:r>
+        <w:br/>
+      </w:r>
+      <w:r>
+        <w:br/>
+      </w:r>
+      <w:r>
+        <w:br/>
+      </w:r>
+      <w:r>
+        <w:br/>
+      </w:r>
+      <w:r>
+        <w:br/>
+      </w:r>
+      <w:r>
+        <w:br/>
+      </w:r>
+      <w:r>
+        <w:br/>
+      </w:r>
+      <w:r>
+        <w:br/>
+      </w:r>
+      <w:r>
+        <w:lastRenderedPageBreak/>
         <w:br/>
       </w:r>
       <w:r>
@@ -4381,6 +5807,15 @@
       <w:vertAlign w:val="superscript"/>
     </w:rPr>
   </w:style>
+  <w:style w:type="paragraph" w:styleId="NoSpacing">
+    <w:name w:val="No Spacing"/>
+    <w:uiPriority w:val="1"/>
+    <w:qFormat/>
+    <w:rsid w:val="00477176"/>
+    <w:pPr>
+      <w:spacing w:after="0" w:line="240" w:lineRule="auto"/>
+    </w:pPr>
+  </w:style>
 </w:styles>
 </file>
 
@@ -4650,7 +6085,7 @@
 </file>
 
 <file path=customXml/itemProps1.xml><?xml version="1.0" encoding="utf-8"?>
-<ds:datastoreItem xmlns:ds="http://schemas.openxmlformats.org/officeDocument/2006/customXml" ds:itemID="{7260685B-4271-4774-8069-6BF200AC8B50}">
+<ds:datastoreItem xmlns:ds="http://schemas.openxmlformats.org/officeDocument/2006/customXml" ds:itemID="{921F585C-B611-4D4E-A870-4B5E1A1DC84D}">
   <ds:schemaRefs>
     <ds:schemaRef ds:uri="http://schemas.openxmlformats.org/officeDocument/2006/bibliography"/>
   </ds:schemaRefs>

</xml_diff>

<commit_message>
AWS CI/CD Code Pipeline Part 2 Demo
</commit_message>
<xml_diff>
--- a/AWS CI CD.docx
+++ b/AWS CI CD.docx
@@ -3362,7 +3362,7 @@
           <v:shape id="_x0000_i1025" type="#_x0000_t75" style="width:88.5pt;height:40.5pt" o:ole="">
             <v:imagedata r:id="rId47" o:title=""/>
           </v:shape>
-          <o:OLEObject Type="Embed" ProgID="Package" ShapeID="_x0000_i1025" DrawAspect="Content" ObjectID="_1656227998" r:id="rId48"/>
+          <o:OLEObject Type="Embed" ProgID="Package" ShapeID="_x0000_i1025" DrawAspect="Content" ObjectID="_1656237980" r:id="rId48"/>
         </w:object>
       </w:r>
       <w:r>
@@ -4135,10 +4135,10 @@
       </w:r>
       <w:r>
         <w:object w:dxaOrig="1455" w:dyaOrig="810" w14:anchorId="6099EF2A">
-          <v:shape id="_x0000_i1036" type="#_x0000_t75" style="width:73pt;height:40.5pt" o:ole="">
+          <v:shape id="_x0000_i1026" type="#_x0000_t75" style="width:73pt;height:40.5pt" o:ole="">
             <v:imagedata r:id="rId57" o:title=""/>
           </v:shape>
-          <o:OLEObject Type="Embed" ProgID="Package" ShapeID="_x0000_i1036" DrawAspect="Content" ObjectID="_1656227999" r:id="rId58"/>
+          <o:OLEObject Type="Embed" ProgID="Package" ShapeID="_x0000_i1026" DrawAspect="Content" ObjectID="_1656237981" r:id="rId58"/>
         </w:object>
       </w:r>
       <w:r>
@@ -5045,7 +5045,857 @@
         <w:br/>
       </w:r>
       <w:r>
-        <w:t>We shall Now use code-pipeline to manually deploy</w:t>
+        <w:t xml:space="preserve">We shall </w:t>
+      </w:r>
+      <w:r>
+        <w:t>n</w:t>
+      </w:r>
+      <w:r>
+        <w:t xml:space="preserve">ow </w:t>
+      </w:r>
+      <w:r>
+        <w:t xml:space="preserve">configure and </w:t>
+      </w:r>
+      <w:r>
+        <w:t xml:space="preserve">use </w:t>
+      </w:r>
+      <w:r>
+        <w:rPr>
+          <w:sz w:val="32"/>
+          <w:szCs w:val="32"/>
+          <w:highlight w:val="yellow"/>
+        </w:rPr>
+        <w:t>code-pipeline</w:t>
+      </w:r>
+      <w:r>
+        <w:rPr>
+          <w:sz w:val="32"/>
+          <w:szCs w:val="32"/>
+        </w:rPr>
+        <w:t xml:space="preserve"> </w:t>
+      </w:r>
+      <w:r>
+        <w:t>to manually deploy</w:t>
+      </w:r>
+      <w:r>
+        <w:t xml:space="preserve"> a new version of our application.</w:t>
+      </w:r>
+      <w:r>
+        <w:br/>
+        <w:t>So the first thing we have to do is update the code with a new version in our S3 bucket.</w:t>
+      </w:r>
+      <w:r>
+        <w:br/>
+      </w:r>
+      <w:r>
+        <w:br w:type="column"/>
+      </w:r>
+      <w:r>
+        <w:rPr>
+          <w:noProof/>
+        </w:rPr>
+        <w:lastRenderedPageBreak/>
+        <w:drawing>
+          <wp:inline distT="0" distB="0" distL="0" distR="0" wp14:anchorId="3F2850BE" wp14:editId="416C7BD1">
+            <wp:extent cx="5937250" cy="4457700"/>
+            <wp:effectExtent l="0" t="0" r="6350" b="0"/>
+            <wp:docPr id="60" name="Picture 60"/>
+            <wp:cNvGraphicFramePr>
+              <a:graphicFrameLocks xmlns:a="http://schemas.openxmlformats.org/drawingml/2006/main" noChangeAspect="1"/>
+            </wp:cNvGraphicFramePr>
+            <a:graphic xmlns:a="http://schemas.openxmlformats.org/drawingml/2006/main">
+              <a:graphicData uri="http://schemas.openxmlformats.org/drawingml/2006/picture">
+                <pic:pic xmlns:pic="http://schemas.openxmlformats.org/drawingml/2006/picture">
+                  <pic:nvPicPr>
+                    <pic:cNvPr id="0" name="Picture 3"/>
+                    <pic:cNvPicPr>
+                      <a:picLocks noChangeAspect="1" noChangeArrowheads="1"/>
+                    </pic:cNvPicPr>
+                  </pic:nvPicPr>
+                  <pic:blipFill>
+                    <a:blip r:embed="rId73">
+                      <a:extLst>
+                        <a:ext uri="{28A0092B-C50C-407E-A947-70E740481C1C}">
+                          <a14:useLocalDpi xmlns:a14="http://schemas.microsoft.com/office/drawing/2010/main" val="0"/>
+                        </a:ext>
+                      </a:extLst>
+                    </a:blip>
+                    <a:srcRect/>
+                    <a:stretch>
+                      <a:fillRect/>
+                    </a:stretch>
+                  </pic:blipFill>
+                  <pic:spPr bwMode="auto">
+                    <a:xfrm>
+                      <a:off x="0" y="0"/>
+                      <a:ext cx="5937250" cy="4457700"/>
+                    </a:xfrm>
+                    <a:prstGeom prst="rect">
+                      <a:avLst/>
+                    </a:prstGeom>
+                    <a:noFill/>
+                    <a:ln>
+                      <a:noFill/>
+                    </a:ln>
+                  </pic:spPr>
+                </pic:pic>
+              </a:graphicData>
+            </a:graphic>
+          </wp:inline>
+        </w:drawing>
+      </w:r>
+      <w:r>
+        <w:br/>
+        <w:t>WE CAN NOT DELETE THE OLD VERSION</w:t>
+      </w:r>
+      <w:r>
+        <w:t xml:space="preserve"> (of the object)</w:t>
+      </w:r>
+      <w:r>
+        <w:t xml:space="preserve"> AS WE HAVE VERSION CONTROL ENABLED</w:t>
+      </w:r>
+      <w:r>
+        <w:t xml:space="preserve"> </w:t>
+      </w:r>
+      <w:r>
+        <w:t>ON OUR BUCKET</w:t>
+      </w:r>
+      <w:r>
+        <w:t>.</w:t>
+      </w:r>
+      <w:r>
+        <w:br/>
+        <w:t>So, upload Second Version.</w:t>
+      </w:r>
+      <w:r>
+        <w:br/>
+      </w:r>
+      <w:r>
+        <w:rPr>
+          <w:noProof/>
+        </w:rPr>
+        <w:drawing>
+          <wp:inline distT="0" distB="0" distL="0" distR="0" wp14:anchorId="6CF5F1FE" wp14:editId="058E8DB6">
+            <wp:extent cx="4184650" cy="1333717"/>
+            <wp:effectExtent l="0" t="0" r="6350" b="0"/>
+            <wp:docPr id="64" name="Picture 64"/>
+            <wp:cNvGraphicFramePr>
+              <a:graphicFrameLocks xmlns:a="http://schemas.openxmlformats.org/drawingml/2006/main" noChangeAspect="1"/>
+            </wp:cNvGraphicFramePr>
+            <a:graphic xmlns:a="http://schemas.openxmlformats.org/drawingml/2006/main">
+              <a:graphicData uri="http://schemas.openxmlformats.org/drawingml/2006/picture">
+                <pic:pic xmlns:pic="http://schemas.openxmlformats.org/drawingml/2006/picture">
+                  <pic:nvPicPr>
+                    <pic:cNvPr id="0" name="Picture 4"/>
+                    <pic:cNvPicPr>
+                      <a:picLocks noChangeAspect="1" noChangeArrowheads="1"/>
+                    </pic:cNvPicPr>
+                  </pic:nvPicPr>
+                  <pic:blipFill>
+                    <a:blip r:embed="rId74">
+                      <a:extLst>
+                        <a:ext uri="{28A0092B-C50C-407E-A947-70E740481C1C}">
+                          <a14:useLocalDpi xmlns:a14="http://schemas.microsoft.com/office/drawing/2010/main" val="0"/>
+                        </a:ext>
+                      </a:extLst>
+                    </a:blip>
+                    <a:srcRect/>
+                    <a:stretch>
+                      <a:fillRect/>
+                    </a:stretch>
+                  </pic:blipFill>
+                  <pic:spPr bwMode="auto">
+                    <a:xfrm>
+                      <a:off x="0" y="0"/>
+                      <a:ext cx="4187299" cy="1334561"/>
+                    </a:xfrm>
+                    <a:prstGeom prst="rect">
+                      <a:avLst/>
+                    </a:prstGeom>
+                    <a:noFill/>
+                    <a:ln>
+                      <a:noFill/>
+                    </a:ln>
+                  </pic:spPr>
+                </pic:pic>
+              </a:graphicData>
+            </a:graphic>
+          </wp:inline>
+        </w:drawing>
+      </w:r>
+      <w:r>
+        <w:br/>
+      </w:r>
+      <w:r>
+        <w:br/>
+        <w:t>We can see both the versions after we upload the new file.</w:t>
+      </w:r>
+      <w:r>
+        <w:br/>
+      </w:r>
+      <w:r>
+        <w:br/>
+      </w:r>
+      <w:r>
+        <w:rPr>
+          <w:noProof/>
+        </w:rPr>
+        <w:lastRenderedPageBreak/>
+        <w:drawing>
+          <wp:inline distT="0" distB="0" distL="0" distR="0" wp14:anchorId="639867D5" wp14:editId="4B71C076">
+            <wp:extent cx="5943600" cy="2194560"/>
+            <wp:effectExtent l="0" t="0" r="0" b="0"/>
+            <wp:docPr id="65" name="Picture 65"/>
+            <wp:cNvGraphicFramePr>
+              <a:graphicFrameLocks xmlns:a="http://schemas.openxmlformats.org/drawingml/2006/main" noChangeAspect="1"/>
+            </wp:cNvGraphicFramePr>
+            <a:graphic xmlns:a="http://schemas.openxmlformats.org/drawingml/2006/main">
+              <a:graphicData uri="http://schemas.openxmlformats.org/drawingml/2006/picture">
+                <pic:pic xmlns:pic="http://schemas.openxmlformats.org/drawingml/2006/picture">
+                  <pic:nvPicPr>
+                    <pic:cNvPr id="0" name="Picture 5"/>
+                    <pic:cNvPicPr>
+                      <a:picLocks noChangeAspect="1" noChangeArrowheads="1"/>
+                    </pic:cNvPicPr>
+                  </pic:nvPicPr>
+                  <pic:blipFill>
+                    <a:blip r:embed="rId75">
+                      <a:extLst>
+                        <a:ext uri="{28A0092B-C50C-407E-A947-70E740481C1C}">
+                          <a14:useLocalDpi xmlns:a14="http://schemas.microsoft.com/office/drawing/2010/main" val="0"/>
+                        </a:ext>
+                      </a:extLst>
+                    </a:blip>
+                    <a:srcRect/>
+                    <a:stretch>
+                      <a:fillRect/>
+                    </a:stretch>
+                  </pic:blipFill>
+                  <pic:spPr bwMode="auto">
+                    <a:xfrm>
+                      <a:off x="0" y="0"/>
+                      <a:ext cx="5943600" cy="2194560"/>
+                    </a:xfrm>
+                    <a:prstGeom prst="rect">
+                      <a:avLst/>
+                    </a:prstGeom>
+                    <a:noFill/>
+                    <a:ln>
+                      <a:noFill/>
+                    </a:ln>
+                  </pic:spPr>
+                </pic:pic>
+              </a:graphicData>
+            </a:graphic>
+          </wp:inline>
+        </w:drawing>
+      </w:r>
+      <w:r>
+        <w:br/>
+      </w:r>
+      <w:r>
+        <w:br/>
+        <w:t>Create a pipeline.</w:t>
+      </w:r>
+      <w:r>
+        <w:br/>
+      </w:r>
+      <w:r>
+        <w:rPr>
+          <w:noProof/>
+        </w:rPr>
+        <w:drawing>
+          <wp:inline distT="0" distB="0" distL="0" distR="0" wp14:anchorId="06C369EE" wp14:editId="01C1B86A">
+            <wp:extent cx="5943600" cy="5303520"/>
+            <wp:effectExtent l="0" t="0" r="0" b="0"/>
+            <wp:docPr id="66" name="Picture 66"/>
+            <wp:cNvGraphicFramePr>
+              <a:graphicFrameLocks xmlns:a="http://schemas.openxmlformats.org/drawingml/2006/main" noChangeAspect="1"/>
+            </wp:cNvGraphicFramePr>
+            <a:graphic xmlns:a="http://schemas.openxmlformats.org/drawingml/2006/main">
+              <a:graphicData uri="http://schemas.openxmlformats.org/drawingml/2006/picture">
+                <pic:pic xmlns:pic="http://schemas.openxmlformats.org/drawingml/2006/picture">
+                  <pic:nvPicPr>
+                    <pic:cNvPr id="0" name="Picture 6"/>
+                    <pic:cNvPicPr>
+                      <a:picLocks noChangeAspect="1" noChangeArrowheads="1"/>
+                    </pic:cNvPicPr>
+                  </pic:nvPicPr>
+                  <pic:blipFill>
+                    <a:blip r:embed="rId76">
+                      <a:extLst>
+                        <a:ext uri="{28A0092B-C50C-407E-A947-70E740481C1C}">
+                          <a14:useLocalDpi xmlns:a14="http://schemas.microsoft.com/office/drawing/2010/main" val="0"/>
+                        </a:ext>
+                      </a:extLst>
+                    </a:blip>
+                    <a:srcRect/>
+                    <a:stretch>
+                      <a:fillRect/>
+                    </a:stretch>
+                  </pic:blipFill>
+                  <pic:spPr bwMode="auto">
+                    <a:xfrm>
+                      <a:off x="0" y="0"/>
+                      <a:ext cx="5943600" cy="5303520"/>
+                    </a:xfrm>
+                    <a:prstGeom prst="rect">
+                      <a:avLst/>
+                    </a:prstGeom>
+                    <a:noFill/>
+                    <a:ln>
+                      <a:noFill/>
+                    </a:ln>
+                  </pic:spPr>
+                </pic:pic>
+              </a:graphicData>
+            </a:graphic>
+          </wp:inline>
+        </w:drawing>
+      </w:r>
+      <w:r>
+        <w:br/>
+      </w:r>
+      <w:r>
+        <w:br/>
+      </w:r>
+      <w:r>
+        <w:lastRenderedPageBreak/>
+        <w:t>The recommended option is to allow cloud watch events to automatically start your pipeline when a change occurs to the source code contained in our s3 bucket.</w:t>
+      </w:r>
+      <w:r>
+        <w:br/>
+      </w:r>
+      <w:r>
+        <w:rPr>
+          <w:noProof/>
+        </w:rPr>
+        <w:drawing>
+          <wp:inline distT="0" distB="0" distL="0" distR="0" wp14:anchorId="5969EDCC" wp14:editId="1920B179">
+            <wp:extent cx="5943600" cy="3291840"/>
+            <wp:effectExtent l="0" t="0" r="0" b="3810"/>
+            <wp:docPr id="67" name="Picture 67"/>
+            <wp:cNvGraphicFramePr>
+              <a:graphicFrameLocks xmlns:a="http://schemas.openxmlformats.org/drawingml/2006/main" noChangeAspect="1"/>
+            </wp:cNvGraphicFramePr>
+            <a:graphic xmlns:a="http://schemas.openxmlformats.org/drawingml/2006/main">
+              <a:graphicData uri="http://schemas.openxmlformats.org/drawingml/2006/picture">
+                <pic:pic xmlns:pic="http://schemas.openxmlformats.org/drawingml/2006/picture">
+                  <pic:nvPicPr>
+                    <pic:cNvPr id="0" name="Picture 7"/>
+                    <pic:cNvPicPr>
+                      <a:picLocks noChangeAspect="1" noChangeArrowheads="1"/>
+                    </pic:cNvPicPr>
+                  </pic:nvPicPr>
+                  <pic:blipFill>
+                    <a:blip r:embed="rId77">
+                      <a:extLst>
+                        <a:ext uri="{28A0092B-C50C-407E-A947-70E740481C1C}">
+                          <a14:useLocalDpi xmlns:a14="http://schemas.microsoft.com/office/drawing/2010/main" val="0"/>
+                        </a:ext>
+                      </a:extLst>
+                    </a:blip>
+                    <a:srcRect/>
+                    <a:stretch>
+                      <a:fillRect/>
+                    </a:stretch>
+                  </pic:blipFill>
+                  <pic:spPr bwMode="auto">
+                    <a:xfrm>
+                      <a:off x="0" y="0"/>
+                      <a:ext cx="5943600" cy="3291840"/>
+                    </a:xfrm>
+                    <a:prstGeom prst="rect">
+                      <a:avLst/>
+                    </a:prstGeom>
+                    <a:noFill/>
+                    <a:ln>
+                      <a:noFill/>
+                    </a:ln>
+                  </pic:spPr>
+                </pic:pic>
+              </a:graphicData>
+            </a:graphic>
+          </wp:inline>
+        </w:drawing>
+      </w:r>
+      <w:r>
+        <w:br/>
+      </w:r>
+      <w:r>
+        <w:rPr>
+          <w:noProof/>
+        </w:rPr>
+        <w:drawing>
+          <wp:inline distT="0" distB="0" distL="0" distR="0" wp14:anchorId="659FFD55" wp14:editId="404FB3D5">
+            <wp:extent cx="3136900" cy="2000779"/>
+            <wp:effectExtent l="0" t="0" r="6350" b="0"/>
+            <wp:docPr id="71" name="Picture 71"/>
+            <wp:cNvGraphicFramePr>
+              <a:graphicFrameLocks xmlns:a="http://schemas.openxmlformats.org/drawingml/2006/main" noChangeAspect="1"/>
+            </wp:cNvGraphicFramePr>
+            <a:graphic xmlns:a="http://schemas.openxmlformats.org/drawingml/2006/main">
+              <a:graphicData uri="http://schemas.openxmlformats.org/drawingml/2006/picture">
+                <pic:pic xmlns:pic="http://schemas.openxmlformats.org/drawingml/2006/picture">
+                  <pic:nvPicPr>
+                    <pic:cNvPr id="0" name="Picture 11"/>
+                    <pic:cNvPicPr>
+                      <a:picLocks noChangeAspect="1" noChangeArrowheads="1"/>
+                    </pic:cNvPicPr>
+                  </pic:nvPicPr>
+                  <pic:blipFill>
+                    <a:blip r:embed="rId78">
+                      <a:extLst>
+                        <a:ext uri="{28A0092B-C50C-407E-A947-70E740481C1C}">
+                          <a14:useLocalDpi xmlns:a14="http://schemas.microsoft.com/office/drawing/2010/main" val="0"/>
+                        </a:ext>
+                      </a:extLst>
+                    </a:blip>
+                    <a:srcRect/>
+                    <a:stretch>
+                      <a:fillRect/>
+                    </a:stretch>
+                  </pic:blipFill>
+                  <pic:spPr bwMode="auto">
+                    <a:xfrm>
+                      <a:off x="0" y="0"/>
+                      <a:ext cx="3139467" cy="2002416"/>
+                    </a:xfrm>
+                    <a:prstGeom prst="rect">
+                      <a:avLst/>
+                    </a:prstGeom>
+                    <a:noFill/>
+                    <a:ln>
+                      <a:noFill/>
+                    </a:ln>
+                  </pic:spPr>
+                </pic:pic>
+              </a:graphicData>
+            </a:graphic>
+          </wp:inline>
+        </w:drawing>
+      </w:r>
+      <w:r>
+        <w:br/>
+      </w:r>
+      <w:r>
+        <w:br/>
+      </w:r>
+      <w:r>
+        <w:br/>
+      </w:r>
+      <w:r>
+        <w:t>We can integrate aws code-pipeline with aws code build or Jenkins, if you are building code as part of the pipeline.</w:t>
+      </w:r>
+      <w:r>
+        <w:t xml:space="preserve"> For now we will skip the build stage.</w:t>
+      </w:r>
+      <w:r>
+        <w:br/>
+      </w:r>
+      <w:r>
+        <w:rPr>
+          <w:noProof/>
+        </w:rPr>
+        <w:lastRenderedPageBreak/>
+        <w:drawing>
+          <wp:inline distT="0" distB="0" distL="0" distR="0" wp14:anchorId="3AC12718" wp14:editId="1771AD96">
+            <wp:extent cx="5937250" cy="2209800"/>
+            <wp:effectExtent l="0" t="0" r="6350" b="0"/>
+            <wp:docPr id="68" name="Picture 68"/>
+            <wp:cNvGraphicFramePr>
+              <a:graphicFrameLocks xmlns:a="http://schemas.openxmlformats.org/drawingml/2006/main" noChangeAspect="1"/>
+            </wp:cNvGraphicFramePr>
+            <a:graphic xmlns:a="http://schemas.openxmlformats.org/drawingml/2006/main">
+              <a:graphicData uri="http://schemas.openxmlformats.org/drawingml/2006/picture">
+                <pic:pic xmlns:pic="http://schemas.openxmlformats.org/drawingml/2006/picture">
+                  <pic:nvPicPr>
+                    <pic:cNvPr id="0" name="Picture 8"/>
+                    <pic:cNvPicPr>
+                      <a:picLocks noChangeAspect="1" noChangeArrowheads="1"/>
+                    </pic:cNvPicPr>
+                  </pic:nvPicPr>
+                  <pic:blipFill>
+                    <a:blip r:embed="rId79">
+                      <a:extLst>
+                        <a:ext uri="{28A0092B-C50C-407E-A947-70E740481C1C}">
+                          <a14:useLocalDpi xmlns:a14="http://schemas.microsoft.com/office/drawing/2010/main" val="0"/>
+                        </a:ext>
+                      </a:extLst>
+                    </a:blip>
+                    <a:srcRect/>
+                    <a:stretch>
+                      <a:fillRect/>
+                    </a:stretch>
+                  </pic:blipFill>
+                  <pic:spPr bwMode="auto">
+                    <a:xfrm>
+                      <a:off x="0" y="0"/>
+                      <a:ext cx="5937250" cy="2209800"/>
+                    </a:xfrm>
+                    <a:prstGeom prst="rect">
+                      <a:avLst/>
+                    </a:prstGeom>
+                    <a:noFill/>
+                    <a:ln>
+                      <a:noFill/>
+                    </a:ln>
+                  </pic:spPr>
+                </pic:pic>
+              </a:graphicData>
+            </a:graphic>
+          </wp:inline>
+        </w:drawing>
+      </w:r>
+      <w:r>
+        <w:rPr>
+          <w:noProof/>
+        </w:rPr>
+        <w:drawing>
+          <wp:inline distT="0" distB="0" distL="0" distR="0" wp14:anchorId="7BE81EF7" wp14:editId="58F4F9F7">
+            <wp:extent cx="5937250" cy="2514600"/>
+            <wp:effectExtent l="0" t="0" r="6350" b="0"/>
+            <wp:docPr id="69" name="Picture 69"/>
+            <wp:cNvGraphicFramePr>
+              <a:graphicFrameLocks xmlns:a="http://schemas.openxmlformats.org/drawingml/2006/main" noChangeAspect="1"/>
+            </wp:cNvGraphicFramePr>
+            <a:graphic xmlns:a="http://schemas.openxmlformats.org/drawingml/2006/main">
+              <a:graphicData uri="http://schemas.openxmlformats.org/drawingml/2006/picture">
+                <pic:pic xmlns:pic="http://schemas.openxmlformats.org/drawingml/2006/picture">
+                  <pic:nvPicPr>
+                    <pic:cNvPr id="0" name="Picture 9"/>
+                    <pic:cNvPicPr>
+                      <a:picLocks noChangeAspect="1" noChangeArrowheads="1"/>
+                    </pic:cNvPicPr>
+                  </pic:nvPicPr>
+                  <pic:blipFill>
+                    <a:blip r:embed="rId80">
+                      <a:extLst>
+                        <a:ext uri="{28A0092B-C50C-407E-A947-70E740481C1C}">
+                          <a14:useLocalDpi xmlns:a14="http://schemas.microsoft.com/office/drawing/2010/main" val="0"/>
+                        </a:ext>
+                      </a:extLst>
+                    </a:blip>
+                    <a:srcRect/>
+                    <a:stretch>
+                      <a:fillRect/>
+                    </a:stretch>
+                  </pic:blipFill>
+                  <pic:spPr bwMode="auto">
+                    <a:xfrm>
+                      <a:off x="0" y="0"/>
+                      <a:ext cx="5937250" cy="2514600"/>
+                    </a:xfrm>
+                    <a:prstGeom prst="rect">
+                      <a:avLst/>
+                    </a:prstGeom>
+                    <a:noFill/>
+                    <a:ln>
+                      <a:noFill/>
+                    </a:ln>
+                  </pic:spPr>
+                </pic:pic>
+              </a:graphicData>
+            </a:graphic>
+          </wp:inline>
+        </w:drawing>
+      </w:r>
+      <w:r>
+        <w:br/>
+      </w:r>
+      <w:r>
+        <w:br/>
+      </w:r>
+      <w:r>
+        <w:rPr>
+          <w:noProof/>
+        </w:rPr>
+        <w:drawing>
+          <wp:inline distT="0" distB="0" distL="0" distR="0" wp14:anchorId="5169ECE9" wp14:editId="7BBCE0AC">
+            <wp:extent cx="4004004" cy="3143250"/>
+            <wp:effectExtent l="0" t="0" r="0" b="0"/>
+            <wp:docPr id="70" name="Picture 70"/>
+            <wp:cNvGraphicFramePr>
+              <a:graphicFrameLocks xmlns:a="http://schemas.openxmlformats.org/drawingml/2006/main" noChangeAspect="1"/>
+            </wp:cNvGraphicFramePr>
+            <a:graphic xmlns:a="http://schemas.openxmlformats.org/drawingml/2006/main">
+              <a:graphicData uri="http://schemas.openxmlformats.org/drawingml/2006/picture">
+                <pic:pic xmlns:pic="http://schemas.openxmlformats.org/drawingml/2006/picture">
+                  <pic:nvPicPr>
+                    <pic:cNvPr id="0" name="Picture 10"/>
+                    <pic:cNvPicPr>
+                      <a:picLocks noChangeAspect="1" noChangeArrowheads="1"/>
+                    </pic:cNvPicPr>
+                  </pic:nvPicPr>
+                  <pic:blipFill>
+                    <a:blip r:embed="rId81">
+                      <a:extLst>
+                        <a:ext uri="{28A0092B-C50C-407E-A947-70E740481C1C}">
+                          <a14:useLocalDpi xmlns:a14="http://schemas.microsoft.com/office/drawing/2010/main" val="0"/>
+                        </a:ext>
+                      </a:extLst>
+                    </a:blip>
+                    <a:srcRect/>
+                    <a:stretch>
+                      <a:fillRect/>
+                    </a:stretch>
+                  </pic:blipFill>
+                  <pic:spPr bwMode="auto">
+                    <a:xfrm>
+                      <a:off x="0" y="0"/>
+                      <a:ext cx="4006917" cy="3145537"/>
+                    </a:xfrm>
+                    <a:prstGeom prst="rect">
+                      <a:avLst/>
+                    </a:prstGeom>
+                    <a:noFill/>
+                    <a:ln>
+                      <a:noFill/>
+                    </a:ln>
+                  </pic:spPr>
+                </pic:pic>
+              </a:graphicData>
+            </a:graphic>
+          </wp:inline>
+        </w:drawing>
+      </w:r>
+      <w:r>
+        <w:br/>
+      </w:r>
+      <w:r>
+        <w:rPr>
+          <w:noProof/>
+        </w:rPr>
+        <w:lastRenderedPageBreak/>
+        <w:drawing>
+          <wp:inline distT="0" distB="0" distL="0" distR="0" wp14:anchorId="38371AFD" wp14:editId="4DA8E606">
+            <wp:extent cx="5943600" cy="4307840"/>
+            <wp:effectExtent l="0" t="0" r="0" b="0"/>
+            <wp:docPr id="72" name="Picture 72"/>
+            <wp:cNvGraphicFramePr>
+              <a:graphicFrameLocks xmlns:a="http://schemas.openxmlformats.org/drawingml/2006/main" noChangeAspect="1"/>
+            </wp:cNvGraphicFramePr>
+            <a:graphic xmlns:a="http://schemas.openxmlformats.org/drawingml/2006/main">
+              <a:graphicData uri="http://schemas.openxmlformats.org/drawingml/2006/picture">
+                <pic:pic xmlns:pic="http://schemas.openxmlformats.org/drawingml/2006/picture">
+                  <pic:nvPicPr>
+                    <pic:cNvPr id="0" name="Picture 12"/>
+                    <pic:cNvPicPr>
+                      <a:picLocks noChangeAspect="1" noChangeArrowheads="1"/>
+                    </pic:cNvPicPr>
+                  </pic:nvPicPr>
+                  <pic:blipFill>
+                    <a:blip r:embed="rId82">
+                      <a:extLst>
+                        <a:ext uri="{28A0092B-C50C-407E-A947-70E740481C1C}">
+                          <a14:useLocalDpi xmlns:a14="http://schemas.microsoft.com/office/drawing/2010/main" val="0"/>
+                        </a:ext>
+                      </a:extLst>
+                    </a:blip>
+                    <a:srcRect/>
+                    <a:stretch>
+                      <a:fillRect/>
+                    </a:stretch>
+                  </pic:blipFill>
+                  <pic:spPr bwMode="auto">
+                    <a:xfrm>
+                      <a:off x="0" y="0"/>
+                      <a:ext cx="5943600" cy="4307840"/>
+                    </a:xfrm>
+                    <a:prstGeom prst="rect">
+                      <a:avLst/>
+                    </a:prstGeom>
+                    <a:noFill/>
+                    <a:ln>
+                      <a:noFill/>
+                    </a:ln>
+                  </pic:spPr>
+                </pic:pic>
+              </a:graphicData>
+            </a:graphic>
+          </wp:inline>
+        </w:drawing>
+      </w:r>
+      <w:r>
+        <w:br/>
+      </w:r>
+      <w:r>
+        <w:rPr>
+          <w:noProof/>
+        </w:rPr>
+        <w:drawing>
+          <wp:inline distT="0" distB="0" distL="0" distR="0" wp14:anchorId="296F57A9" wp14:editId="2F82B235">
+            <wp:extent cx="5937250" cy="1866900"/>
+            <wp:effectExtent l="0" t="0" r="6350" b="0"/>
+            <wp:docPr id="74" name="Picture 74"/>
+            <wp:cNvGraphicFramePr>
+              <a:graphicFrameLocks xmlns:a="http://schemas.openxmlformats.org/drawingml/2006/main" noChangeAspect="1"/>
+            </wp:cNvGraphicFramePr>
+            <a:graphic xmlns:a="http://schemas.openxmlformats.org/drawingml/2006/main">
+              <a:graphicData uri="http://schemas.openxmlformats.org/drawingml/2006/picture">
+                <pic:pic xmlns:pic="http://schemas.openxmlformats.org/drawingml/2006/picture">
+                  <pic:nvPicPr>
+                    <pic:cNvPr id="0" name="Picture 14"/>
+                    <pic:cNvPicPr>
+                      <a:picLocks noChangeAspect="1" noChangeArrowheads="1"/>
+                    </pic:cNvPicPr>
+                  </pic:nvPicPr>
+                  <pic:blipFill>
+                    <a:blip r:embed="rId83">
+                      <a:extLst>
+                        <a:ext uri="{28A0092B-C50C-407E-A947-70E740481C1C}">
+                          <a14:useLocalDpi xmlns:a14="http://schemas.microsoft.com/office/drawing/2010/main" val="0"/>
+                        </a:ext>
+                      </a:extLst>
+                    </a:blip>
+                    <a:srcRect/>
+                    <a:stretch>
+                      <a:fillRect/>
+                    </a:stretch>
+                  </pic:blipFill>
+                  <pic:spPr bwMode="auto">
+                    <a:xfrm>
+                      <a:off x="0" y="0"/>
+                      <a:ext cx="5937250" cy="1866900"/>
+                    </a:xfrm>
+                    <a:prstGeom prst="rect">
+                      <a:avLst/>
+                    </a:prstGeom>
+                    <a:noFill/>
+                    <a:ln>
+                      <a:noFill/>
+                    </a:ln>
+                  </pic:spPr>
+                </pic:pic>
+              </a:graphicData>
+            </a:graphic>
+          </wp:inline>
+        </w:drawing>
+      </w:r>
+      <w:r>
+        <w:br/>
+      </w:r>
+      <w:r>
+        <w:lastRenderedPageBreak/>
+        <w:br/>
+      </w:r>
+      <w:r>
+        <w:rPr>
+          <w:noProof/>
+        </w:rPr>
+        <w:drawing>
+          <wp:inline distT="0" distB="0" distL="0" distR="0" wp14:anchorId="252C569A" wp14:editId="02AE4E99">
+            <wp:extent cx="5943600" cy="2222500"/>
+            <wp:effectExtent l="0" t="0" r="0" b="6350"/>
+            <wp:docPr id="73" name="Picture 73"/>
+            <wp:cNvGraphicFramePr>
+              <a:graphicFrameLocks xmlns:a="http://schemas.openxmlformats.org/drawingml/2006/main" noChangeAspect="1"/>
+            </wp:cNvGraphicFramePr>
+            <a:graphic xmlns:a="http://schemas.openxmlformats.org/drawingml/2006/main">
+              <a:graphicData uri="http://schemas.openxmlformats.org/drawingml/2006/picture">
+                <pic:pic xmlns:pic="http://schemas.openxmlformats.org/drawingml/2006/picture">
+                  <pic:nvPicPr>
+                    <pic:cNvPr id="0" name="Picture 13"/>
+                    <pic:cNvPicPr>
+                      <a:picLocks noChangeAspect="1" noChangeArrowheads="1"/>
+                    </pic:cNvPicPr>
+                  </pic:nvPicPr>
+                  <pic:blipFill>
+                    <a:blip r:embed="rId84">
+                      <a:extLst>
+                        <a:ext uri="{28A0092B-C50C-407E-A947-70E740481C1C}">
+                          <a14:useLocalDpi xmlns:a14="http://schemas.microsoft.com/office/drawing/2010/main" val="0"/>
+                        </a:ext>
+                      </a:extLst>
+                    </a:blip>
+                    <a:srcRect/>
+                    <a:stretch>
+                      <a:fillRect/>
+                    </a:stretch>
+                  </pic:blipFill>
+                  <pic:spPr bwMode="auto">
+                    <a:xfrm>
+                      <a:off x="0" y="0"/>
+                      <a:ext cx="5943600" cy="2222500"/>
+                    </a:xfrm>
+                    <a:prstGeom prst="rect">
+                      <a:avLst/>
+                    </a:prstGeom>
+                    <a:noFill/>
+                    <a:ln>
+                      <a:noFill/>
+                    </a:ln>
+                  </pic:spPr>
+                </pic:pic>
+              </a:graphicData>
+            </a:graphic>
+          </wp:inline>
+        </w:drawing>
+      </w:r>
+    </w:p>
+    <w:p>
+      <w:r>
+        <w:t xml:space="preserve">Now the fun part. </w:t>
+      </w:r>
+      <w:r>
+        <w:br/>
+        <w:t>We will upload the final version of our web application to S3, Then code pipeline will automatically run a new deployment and it will deploy the new version to our instance, with out us having to manually trigger the build.</w:t>
+      </w:r>
+      <w:r>
+        <w:br/>
+      </w:r>
+      <w:r>
+        <w:rPr>
+          <w:noProof/>
+        </w:rPr>
+        <w:drawing>
+          <wp:inline distT="0" distB="0" distL="0" distR="0" wp14:anchorId="629FE6E5" wp14:editId="4E8C3A94">
+            <wp:extent cx="5943600" cy="1645920"/>
+            <wp:effectExtent l="0" t="0" r="0" b="0"/>
+            <wp:docPr id="78" name="Picture 78"/>
+            <wp:cNvGraphicFramePr>
+              <a:graphicFrameLocks xmlns:a="http://schemas.openxmlformats.org/drawingml/2006/main" noChangeAspect="1"/>
+            </wp:cNvGraphicFramePr>
+            <a:graphic xmlns:a="http://schemas.openxmlformats.org/drawingml/2006/main">
+              <a:graphicData uri="http://schemas.openxmlformats.org/drawingml/2006/picture">
+                <pic:pic xmlns:pic="http://schemas.openxmlformats.org/drawingml/2006/picture">
+                  <pic:nvPicPr>
+                    <pic:cNvPr id="0" name="Picture 4"/>
+                    <pic:cNvPicPr>
+                      <a:picLocks noChangeAspect="1" noChangeArrowheads="1"/>
+                    </pic:cNvPicPr>
+                  </pic:nvPicPr>
+                  <pic:blipFill>
+                    <a:blip r:embed="rId85">
+                      <a:extLst>
+                        <a:ext uri="{28A0092B-C50C-407E-A947-70E740481C1C}">
+                          <a14:useLocalDpi xmlns:a14="http://schemas.microsoft.com/office/drawing/2010/main" val="0"/>
+                        </a:ext>
+                      </a:extLst>
+                    </a:blip>
+                    <a:srcRect/>
+                    <a:stretch>
+                      <a:fillRect/>
+                    </a:stretch>
+                  </pic:blipFill>
+                  <pic:spPr bwMode="auto">
+                    <a:xfrm>
+                      <a:off x="0" y="0"/>
+                      <a:ext cx="5943600" cy="1645920"/>
+                    </a:xfrm>
+                    <a:prstGeom prst="rect">
+                      <a:avLst/>
+                    </a:prstGeom>
+                    <a:noFill/>
+                    <a:ln>
+                      <a:noFill/>
+                    </a:ln>
+                  </pic:spPr>
+                </pic:pic>
+              </a:graphicData>
+            </a:graphic>
+          </wp:inline>
+        </w:drawing>
       </w:r>
       <w:bookmarkStart w:id="0" w:name="_GoBack"/>
       <w:bookmarkEnd w:id="0"/>
@@ -5053,6 +5903,212 @@
         <w:br/>
       </w:r>
       <w:r>
+        <w:rPr>
+          <w:noProof/>
+        </w:rPr>
+        <w:lastRenderedPageBreak/>
+        <w:drawing>
+          <wp:inline distT="0" distB="0" distL="0" distR="0" wp14:anchorId="42584F16" wp14:editId="400A6473">
+            <wp:extent cx="5943600" cy="3968750"/>
+            <wp:effectExtent l="0" t="0" r="0" b="0"/>
+            <wp:docPr id="75" name="Picture 75"/>
+            <wp:cNvGraphicFramePr>
+              <a:graphicFrameLocks xmlns:a="http://schemas.openxmlformats.org/drawingml/2006/main" noChangeAspect="1"/>
+            </wp:cNvGraphicFramePr>
+            <a:graphic xmlns:a="http://schemas.openxmlformats.org/drawingml/2006/main">
+              <a:graphicData uri="http://schemas.openxmlformats.org/drawingml/2006/picture">
+                <pic:pic xmlns:pic="http://schemas.openxmlformats.org/drawingml/2006/picture">
+                  <pic:nvPicPr>
+                    <pic:cNvPr id="0" name="Picture 15"/>
+                    <pic:cNvPicPr>
+                      <a:picLocks noChangeAspect="1" noChangeArrowheads="1"/>
+                    </pic:cNvPicPr>
+                  </pic:nvPicPr>
+                  <pic:blipFill>
+                    <a:blip r:embed="rId86">
+                      <a:extLst>
+                        <a:ext uri="{28A0092B-C50C-407E-A947-70E740481C1C}">
+                          <a14:useLocalDpi xmlns:a14="http://schemas.microsoft.com/office/drawing/2010/main" val="0"/>
+                        </a:ext>
+                      </a:extLst>
+                    </a:blip>
+                    <a:srcRect/>
+                    <a:stretch>
+                      <a:fillRect/>
+                    </a:stretch>
+                  </pic:blipFill>
+                  <pic:spPr bwMode="auto">
+                    <a:xfrm>
+                      <a:off x="0" y="0"/>
+                      <a:ext cx="5943600" cy="3968750"/>
+                    </a:xfrm>
+                    <a:prstGeom prst="rect">
+                      <a:avLst/>
+                    </a:prstGeom>
+                    <a:noFill/>
+                    <a:ln>
+                      <a:noFill/>
+                    </a:ln>
+                  </pic:spPr>
+                </pic:pic>
+              </a:graphicData>
+            </a:graphic>
+          </wp:inline>
+        </w:drawing>
+      </w:r>
+      <w:r>
+        <w:br/>
+      </w:r>
+      <w:r>
+        <w:rPr>
+          <w:noProof/>
+        </w:rPr>
+        <w:drawing>
+          <wp:inline distT="0" distB="0" distL="0" distR="0" wp14:anchorId="25FDEA05" wp14:editId="1E070486">
+            <wp:extent cx="5937250" cy="2501900"/>
+            <wp:effectExtent l="0" t="0" r="6350" b="0"/>
+            <wp:docPr id="76" name="Picture 76"/>
+            <wp:cNvGraphicFramePr>
+              <a:graphicFrameLocks xmlns:a="http://schemas.openxmlformats.org/drawingml/2006/main" noChangeAspect="1"/>
+            </wp:cNvGraphicFramePr>
+            <a:graphic xmlns:a="http://schemas.openxmlformats.org/drawingml/2006/main">
+              <a:graphicData uri="http://schemas.openxmlformats.org/drawingml/2006/picture">
+                <pic:pic xmlns:pic="http://schemas.openxmlformats.org/drawingml/2006/picture">
+                  <pic:nvPicPr>
+                    <pic:cNvPr id="0" name="Picture 16"/>
+                    <pic:cNvPicPr>
+                      <a:picLocks noChangeAspect="1" noChangeArrowheads="1"/>
+                    </pic:cNvPicPr>
+                  </pic:nvPicPr>
+                  <pic:blipFill>
+                    <a:blip r:embed="rId87">
+                      <a:extLst>
+                        <a:ext uri="{28A0092B-C50C-407E-A947-70E740481C1C}">
+                          <a14:useLocalDpi xmlns:a14="http://schemas.microsoft.com/office/drawing/2010/main" val="0"/>
+                        </a:ext>
+                      </a:extLst>
+                    </a:blip>
+                    <a:srcRect/>
+                    <a:stretch>
+                      <a:fillRect/>
+                    </a:stretch>
+                  </pic:blipFill>
+                  <pic:spPr bwMode="auto">
+                    <a:xfrm>
+                      <a:off x="0" y="0"/>
+                      <a:ext cx="5937250" cy="2501900"/>
+                    </a:xfrm>
+                    <a:prstGeom prst="rect">
+                      <a:avLst/>
+                    </a:prstGeom>
+                    <a:noFill/>
+                    <a:ln>
+                      <a:noFill/>
+                    </a:ln>
+                  </pic:spPr>
+                </pic:pic>
+              </a:graphicData>
+            </a:graphic>
+          </wp:inline>
+        </w:drawing>
+      </w:r>
+      <w:r>
+        <w:br/>
+      </w:r>
+      <w:r>
+        <w:br/>
+      </w:r>
+      <w:r>
+        <w:rPr>
+          <w:noProof/>
+        </w:rPr>
+        <w:lastRenderedPageBreak/>
+        <w:drawing>
+          <wp:inline distT="0" distB="0" distL="0" distR="0" wp14:anchorId="7FEE1E2B" wp14:editId="12894F53">
+            <wp:extent cx="5943600" cy="2194560"/>
+            <wp:effectExtent l="0" t="0" r="0" b="0"/>
+            <wp:docPr id="77" name="Picture 77"/>
+            <wp:cNvGraphicFramePr>
+              <a:graphicFrameLocks xmlns:a="http://schemas.openxmlformats.org/drawingml/2006/main" noChangeAspect="1"/>
+            </wp:cNvGraphicFramePr>
+            <a:graphic xmlns:a="http://schemas.openxmlformats.org/drawingml/2006/main">
+              <a:graphicData uri="http://schemas.openxmlformats.org/drawingml/2006/picture">
+                <pic:pic xmlns:pic="http://schemas.openxmlformats.org/drawingml/2006/picture">
+                  <pic:nvPicPr>
+                    <pic:cNvPr id="0" name="Picture 17"/>
+                    <pic:cNvPicPr>
+                      <a:picLocks noChangeAspect="1" noChangeArrowheads="1"/>
+                    </pic:cNvPicPr>
+                  </pic:nvPicPr>
+                  <pic:blipFill>
+                    <a:blip r:embed="rId88">
+                      <a:extLst>
+                        <a:ext uri="{28A0092B-C50C-407E-A947-70E740481C1C}">
+                          <a14:useLocalDpi xmlns:a14="http://schemas.microsoft.com/office/drawing/2010/main" val="0"/>
+                        </a:ext>
+                      </a:extLst>
+                    </a:blip>
+                    <a:srcRect/>
+                    <a:stretch>
+                      <a:fillRect/>
+                    </a:stretch>
+                  </pic:blipFill>
+                  <pic:spPr bwMode="auto">
+                    <a:xfrm>
+                      <a:off x="0" y="0"/>
+                      <a:ext cx="5943600" cy="2194560"/>
+                    </a:xfrm>
+                    <a:prstGeom prst="rect">
+                      <a:avLst/>
+                    </a:prstGeom>
+                    <a:noFill/>
+                    <a:ln>
+                      <a:noFill/>
+                    </a:ln>
+                  </pic:spPr>
+                </pic:pic>
+              </a:graphicData>
+            </a:graphic>
+          </wp:inline>
+        </w:drawing>
+      </w:r>
+      <w:r>
+        <w:br/>
+      </w:r>
+      <w:r>
+        <w:br/>
+        <w:t>FINALLY DELETE THE CLOUD PIPELINE AND CLOUD FORMATION STACK.</w:t>
+      </w:r>
+      <w:r>
+        <w:br/>
+      </w:r>
+      <w:r>
+        <w:br/>
+      </w:r>
+      <w:r>
+        <w:object w:dxaOrig="1801" w:dyaOrig="810" w14:anchorId="606B99E8">
+          <v:shape id="_x0000_i1027" type="#_x0000_t75" style="width:90pt;height:40.5pt" o:ole="">
+            <v:imagedata r:id="rId89" o:title=""/>
+          </v:shape>
+          <o:OLEObject Type="Embed" ProgID="Package" ShapeID="_x0000_i1027" DrawAspect="Content" ObjectID="_1656237982" r:id="rId90"/>
+        </w:object>
+      </w:r>
+      <w:r>
+        <w:br/>
+      </w:r>
+      <w:r>
+        <w:br/>
+      </w:r>
+      <w:r>
+        <w:br/>
+      </w:r>
+      <w:r>
+        <w:br/>
+      </w:r>
+      <w:r>
+        <w:br/>
+      </w:r>
+      <w:r>
         <w:br/>
       </w:r>
       <w:r>
@@ -5064,6 +6120,60 @@
     </w:p>
     <w:p>
       <w:r>
+        <w:br/>
+      </w:r>
+      <w:r>
+        <w:br/>
+      </w:r>
+      <w:r>
+        <w:br/>
+      </w:r>
+      <w:r>
+        <w:br/>
+      </w:r>
+      <w:r>
+        <w:br/>
+      </w:r>
+      <w:r>
+        <w:br/>
+      </w:r>
+      <w:r>
+        <w:br/>
+      </w:r>
+      <w:r>
+        <w:br/>
+      </w:r>
+      <w:r>
+        <w:br/>
+      </w:r>
+      <w:r>
+        <w:br/>
+      </w:r>
+      <w:r>
+        <w:br/>
+      </w:r>
+      <w:r>
+        <w:br/>
+      </w:r>
+      <w:r>
+        <w:br/>
+      </w:r>
+      <w:r>
+        <w:br/>
+      </w:r>
+      <w:r>
+        <w:br/>
+      </w:r>
+      <w:r>
+        <w:br/>
+      </w:r>
+      <w:r>
+        <w:br/>
+      </w:r>
+      <w:r>
+        <w:br/>
+      </w:r>
+      <w:r>
         <w:lastRenderedPageBreak/>
         <w:br/>
       </w:r>
@@ -5198,60 +6308,6 @@
       </w:r>
       <w:r>
         <w:lastRenderedPageBreak/>
-        <w:br/>
-      </w:r>
-      <w:r>
-        <w:br/>
-      </w:r>
-      <w:r>
-        <w:br/>
-      </w:r>
-      <w:r>
-        <w:br/>
-      </w:r>
-      <w:r>
-        <w:br/>
-      </w:r>
-      <w:r>
-        <w:br/>
-      </w:r>
-      <w:r>
-        <w:br/>
-      </w:r>
-      <w:r>
-        <w:br/>
-      </w:r>
-      <w:r>
-        <w:br/>
-      </w:r>
-      <w:r>
-        <w:br/>
-      </w:r>
-      <w:r>
-        <w:br/>
-      </w:r>
-      <w:r>
-        <w:br/>
-      </w:r>
-      <w:r>
-        <w:br/>
-      </w:r>
-      <w:r>
-        <w:br/>
-      </w:r>
-      <w:r>
-        <w:br/>
-      </w:r>
-      <w:r>
-        <w:br/>
-      </w:r>
-      <w:r>
-        <w:br/>
-      </w:r>
-      <w:r>
-        <w:br/>
-      </w:r>
-      <w:r>
         <w:br/>
       </w:r>
       <w:r>
@@ -6085,7 +7141,7 @@
 </file>
 
 <file path=customXml/itemProps1.xml><?xml version="1.0" encoding="utf-8"?>
-<ds:datastoreItem xmlns:ds="http://schemas.openxmlformats.org/officeDocument/2006/customXml" ds:itemID="{921F585C-B611-4D4E-A870-4B5E1A1DC84D}">
+<ds:datastoreItem xmlns:ds="http://schemas.openxmlformats.org/officeDocument/2006/customXml" ds:itemID="{12DE4728-7844-48E1-9E0A-01460D88F429}">
   <ds:schemaRefs>
     <ds:schemaRef ds:uri="http://schemas.openxmlformats.org/officeDocument/2006/bibliography"/>
   </ds:schemaRefs>

</xml_diff>